<commit_message>
Update locations table manually.
</commit_message>
<xml_diff>
--- a/GraduateProject/doc/Main.docx
+++ b/GraduateProject/doc/Main.docx
@@ -303,6 +303,7 @@
                 <w:rFonts w:ascii="Times New Roman" w:hAnsi="Times New Roman"/>
                 <w:b w:val="0"/>
                 <w:color w:val="000000"/>
+                <w:lang w:val="en-US"/>
               </w:rPr>
             </w:pPr>
             <w:r>
@@ -311,6 +312,973 @@
                 <w:rFonts w:ascii="Times New Roman" w:hAnsi="Times New Roman"/>
                 <w:b w:val="0"/>
                 <w:color w:val="000000"/>
+                <w:lang w:val="en-US"/>
+              </w:rPr>
+              <w:t>9</w:t>
+            </w:r>
+          </w:p>
+        </w:tc>
+      </w:tr>
+      <w:tr>
+        <w:tc>
+          <w:tcPr>
+            <w:tcW w:w="9074" w:type="dxa"/>
+            <w:shd w:val="clear" w:color="auto" w:fill="auto"/>
+          </w:tcPr>
+          <w:p>
+            <w:pPr>
+              <w:spacing w:line="360" w:lineRule="auto"/>
+              <w:jc w:val="both"/>
+              <w:rPr>
+                <w:rStyle w:val="fontstyle21"/>
+                <w:rFonts w:ascii="Times New Roman" w:hAnsi="Times New Roman"/>
+                <w:color w:val="000000"/>
+                <w:sz w:val="28"/>
+                <w:szCs w:val="28"/>
+              </w:rPr>
+            </w:pPr>
+            <w:r>
+              <w:rPr>
+                <w:rStyle w:val="fontstyle21"/>
+                <w:rFonts w:ascii="Times New Roman" w:hAnsi="Times New Roman"/>
+                <w:color w:val="000000"/>
+                <w:sz w:val="28"/>
+                <w:szCs w:val="28"/>
+              </w:rPr>
+              <w:t xml:space="preserve">   1.3. Аргументація теми та її актуальність</w:t>
+            </w:r>
+            <w:r>
+              <w:rPr>
+                <w:rStyle w:val="fontstyle21"/>
+                <w:rFonts w:ascii="Times New Roman" w:hAnsi="Times New Roman"/>
+                <w:color w:val="000000"/>
+                <w:sz w:val="28"/>
+                <w:szCs w:val="28"/>
+              </w:rPr>
+              <w:t>…………………………………</w:t>
+            </w:r>
+          </w:p>
+        </w:tc>
+        <w:tc>
+          <w:tcPr>
+            <w:tcW w:w="496" w:type="dxa"/>
+            <w:shd w:val="clear" w:color="auto" w:fill="auto"/>
+          </w:tcPr>
+          <w:p>
+            <w:pPr>
+              <w:spacing w:line="360" w:lineRule="auto"/>
+              <w:jc w:val="center"/>
+              <w:rPr>
+                <w:rStyle w:val="fontstyle01"/>
+                <w:rFonts w:ascii="Times New Roman" w:hAnsi="Times New Roman"/>
+                <w:b w:val="0"/>
+                <w:color w:val="000000"/>
+              </w:rPr>
+            </w:pPr>
+            <w:r>
+              <w:rPr>
+                <w:rStyle w:val="fontstyle01"/>
+                <w:rFonts w:ascii="Times New Roman" w:hAnsi="Times New Roman"/>
+                <w:b w:val="0"/>
+                <w:color w:val="000000"/>
+              </w:rPr>
+              <w:t>9</w:t>
+            </w:r>
+          </w:p>
+        </w:tc>
+      </w:tr>
+      <w:tr>
+        <w:tc>
+          <w:tcPr>
+            <w:tcW w:w="9074" w:type="dxa"/>
+            <w:shd w:val="clear" w:color="auto" w:fill="auto"/>
+          </w:tcPr>
+          <w:p>
+            <w:pPr>
+              <w:spacing w:line="360" w:lineRule="auto"/>
+              <w:jc w:val="both"/>
+              <w:rPr>
+                <w:rStyle w:val="fontstyle21"/>
+                <w:rFonts w:ascii="Times New Roman" w:hAnsi="Times New Roman"/>
+                <w:color w:val="000000"/>
+                <w:sz w:val="28"/>
+                <w:szCs w:val="28"/>
+              </w:rPr>
+            </w:pPr>
+            <w:r>
+              <w:rPr>
+                <w:rStyle w:val="fontstyle21"/>
+                <w:rFonts w:ascii="Times New Roman" w:hAnsi="Times New Roman"/>
+                <w:color w:val="000000"/>
+                <w:sz w:val="28"/>
+                <w:szCs w:val="28"/>
+              </w:rPr>
+              <w:t>2. ВИМОГИ ДО РОБОТИ</w:t>
+            </w:r>
+            <w:r>
+              <w:rPr>
+                <w:rStyle w:val="fontstyle21"/>
+                <w:rFonts w:ascii="Times New Roman" w:hAnsi="Times New Roman"/>
+                <w:color w:val="000000"/>
+                <w:sz w:val="28"/>
+                <w:szCs w:val="28"/>
+              </w:rPr>
+              <w:t>……………………………………………………..</w:t>
+            </w:r>
+          </w:p>
+        </w:tc>
+        <w:tc>
+          <w:tcPr>
+            <w:tcW w:w="496" w:type="dxa"/>
+            <w:shd w:val="clear" w:color="auto" w:fill="auto"/>
+          </w:tcPr>
+          <w:p>
+            <w:pPr>
+              <w:spacing w:line="360" w:lineRule="auto"/>
+              <w:jc w:val="center"/>
+              <w:rPr>
+                <w:rStyle w:val="fontstyle01"/>
+                <w:rFonts w:ascii="Times New Roman" w:hAnsi="Times New Roman"/>
+                <w:b w:val="0"/>
+                <w:color w:val="000000"/>
+              </w:rPr>
+            </w:pPr>
+            <w:r>
+              <w:rPr>
+                <w:rStyle w:val="fontstyle01"/>
+                <w:rFonts w:ascii="Times New Roman" w:hAnsi="Times New Roman"/>
+                <w:b w:val="0"/>
+                <w:color w:val="000000"/>
+              </w:rPr>
+              <w:t>11</w:t>
+            </w:r>
+          </w:p>
+        </w:tc>
+      </w:tr>
+      <w:tr>
+        <w:tc>
+          <w:tcPr>
+            <w:tcW w:w="9074" w:type="dxa"/>
+            <w:shd w:val="clear" w:color="auto" w:fill="auto"/>
+          </w:tcPr>
+          <w:p>
+            <w:pPr>
+              <w:spacing w:line="360" w:lineRule="auto"/>
+              <w:jc w:val="both"/>
+              <w:rPr>
+                <w:rStyle w:val="fontstyle21"/>
+                <w:rFonts w:ascii="Times New Roman" w:hAnsi="Times New Roman"/>
+                <w:color w:val="000000"/>
+                <w:sz w:val="28"/>
+                <w:szCs w:val="28"/>
+              </w:rPr>
+            </w:pPr>
+            <w:r>
+              <w:rPr>
+                <w:rStyle w:val="fontstyle21"/>
+                <w:rFonts w:ascii="Times New Roman" w:hAnsi="Times New Roman"/>
+                <w:color w:val="000000"/>
+                <w:sz w:val="28"/>
+                <w:szCs w:val="28"/>
+              </w:rPr>
+              <w:t xml:space="preserve">   2.1. Стадії та етапи розробки</w:t>
+            </w:r>
+            <w:r>
+              <w:rPr>
+                <w:rStyle w:val="fontstyle21"/>
+                <w:rFonts w:ascii="Times New Roman" w:hAnsi="Times New Roman"/>
+                <w:color w:val="000000"/>
+                <w:sz w:val="28"/>
+                <w:szCs w:val="28"/>
+              </w:rPr>
+              <w:t>………………………………………………..</w:t>
+            </w:r>
+          </w:p>
+        </w:tc>
+        <w:tc>
+          <w:tcPr>
+            <w:tcW w:w="496" w:type="dxa"/>
+            <w:shd w:val="clear" w:color="auto" w:fill="auto"/>
+          </w:tcPr>
+          <w:p>
+            <w:pPr>
+              <w:spacing w:line="360" w:lineRule="auto"/>
+              <w:jc w:val="center"/>
+              <w:rPr>
+                <w:rStyle w:val="fontstyle01"/>
+                <w:rFonts w:ascii="Times New Roman" w:hAnsi="Times New Roman"/>
+                <w:b w:val="0"/>
+                <w:color w:val="000000"/>
+              </w:rPr>
+            </w:pPr>
+            <w:r>
+              <w:rPr>
+                <w:rStyle w:val="fontstyle01"/>
+                <w:rFonts w:ascii="Times New Roman" w:hAnsi="Times New Roman"/>
+                <w:b w:val="0"/>
+                <w:color w:val="000000"/>
+              </w:rPr>
+              <w:t>11</w:t>
+            </w:r>
+          </w:p>
+        </w:tc>
+      </w:tr>
+      <w:tr>
+        <w:tc>
+          <w:tcPr>
+            <w:tcW w:w="9074" w:type="dxa"/>
+            <w:shd w:val="clear" w:color="auto" w:fill="auto"/>
+          </w:tcPr>
+          <w:p>
+            <w:pPr>
+              <w:spacing w:line="360" w:lineRule="auto"/>
+              <w:jc w:val="both"/>
+              <w:rPr>
+                <w:rStyle w:val="fontstyle21"/>
+                <w:rFonts w:ascii="Times New Roman" w:hAnsi="Times New Roman"/>
+                <w:color w:val="000000"/>
+                <w:sz w:val="28"/>
+                <w:szCs w:val="28"/>
+              </w:rPr>
+            </w:pPr>
+            <w:r>
+              <w:rPr>
+                <w:rStyle w:val="fontstyle21"/>
+                <w:rFonts w:ascii="Times New Roman" w:hAnsi="Times New Roman"/>
+                <w:color w:val="000000"/>
+                <w:sz w:val="28"/>
+                <w:szCs w:val="28"/>
+              </w:rPr>
+              <w:t xml:space="preserve">   </w:t>
+            </w:r>
+            <w:r>
+              <w:rPr>
+                <w:rStyle w:val="fontstyle21"/>
+                <w:rFonts w:ascii="Times New Roman" w:hAnsi="Times New Roman"/>
+                <w:color w:val="000000"/>
+                <w:sz w:val="28"/>
+                <w:szCs w:val="28"/>
+              </w:rPr>
+              <w:t>2.2. Аналіз вимог до програмного забезпечення</w:t>
+            </w:r>
+            <w:r>
+              <w:rPr>
+                <w:rStyle w:val="fontstyle21"/>
+                <w:rFonts w:ascii="Times New Roman" w:hAnsi="Times New Roman"/>
+                <w:color w:val="000000"/>
+                <w:sz w:val="28"/>
+                <w:szCs w:val="28"/>
+              </w:rPr>
+              <w:t>…………………………..</w:t>
+            </w:r>
+          </w:p>
+        </w:tc>
+        <w:tc>
+          <w:tcPr>
+            <w:tcW w:w="496" w:type="dxa"/>
+            <w:shd w:val="clear" w:color="auto" w:fill="auto"/>
+          </w:tcPr>
+          <w:p>
+            <w:pPr>
+              <w:spacing w:line="360" w:lineRule="auto"/>
+              <w:jc w:val="center"/>
+              <w:rPr>
+                <w:rStyle w:val="fontstyle01"/>
+                <w:rFonts w:ascii="Times New Roman" w:hAnsi="Times New Roman"/>
+                <w:b w:val="0"/>
+                <w:color w:val="000000"/>
+              </w:rPr>
+            </w:pPr>
+            <w:r>
+              <w:rPr>
+                <w:rStyle w:val="fontstyle01"/>
+                <w:rFonts w:ascii="Times New Roman" w:hAnsi="Times New Roman"/>
+                <w:b w:val="0"/>
+                <w:color w:val="000000"/>
+              </w:rPr>
+              <w:t>11</w:t>
+            </w:r>
+          </w:p>
+        </w:tc>
+      </w:tr>
+      <w:tr>
+        <w:tc>
+          <w:tcPr>
+            <w:tcW w:w="9074" w:type="dxa"/>
+            <w:shd w:val="clear" w:color="auto" w:fill="auto"/>
+          </w:tcPr>
+          <w:p>
+            <w:pPr>
+              <w:spacing w:line="360" w:lineRule="auto"/>
+              <w:jc w:val="both"/>
+              <w:rPr>
+                <w:rStyle w:val="fontstyle21"/>
+                <w:rFonts w:ascii="Times New Roman" w:hAnsi="Times New Roman"/>
+                <w:color w:val="000000"/>
+                <w:sz w:val="28"/>
+                <w:szCs w:val="28"/>
+              </w:rPr>
+            </w:pPr>
+            <w:r>
+              <w:rPr>
+                <w:rStyle w:val="fontstyle41"/>
+                <w:rFonts w:ascii="Times New Roman" w:hAnsi="Times New Roman"/>
+                <w:i w:val="0"/>
+                <w:color w:val="000000"/>
+              </w:rPr>
+              <w:t xml:space="preserve">      2.2.1. Функціональні вимоги</w:t>
+            </w:r>
+            <w:r>
+              <w:rPr>
+                <w:rStyle w:val="fontstyle41"/>
+                <w:rFonts w:ascii="Times New Roman" w:hAnsi="Times New Roman"/>
+                <w:i w:val="0"/>
+                <w:color w:val="000000"/>
+              </w:rPr>
+              <w:t>……………………………………………...</w:t>
+            </w:r>
+          </w:p>
+        </w:tc>
+        <w:tc>
+          <w:tcPr>
+            <w:tcW w:w="496" w:type="dxa"/>
+            <w:shd w:val="clear" w:color="auto" w:fill="auto"/>
+          </w:tcPr>
+          <w:p>
+            <w:pPr>
+              <w:spacing w:line="360" w:lineRule="auto"/>
+              <w:jc w:val="center"/>
+              <w:rPr>
+                <w:rStyle w:val="fontstyle01"/>
+                <w:rFonts w:ascii="Times New Roman" w:hAnsi="Times New Roman"/>
+                <w:b w:val="0"/>
+                <w:color w:val="000000"/>
+              </w:rPr>
+            </w:pPr>
+            <w:r>
+              <w:rPr>
+                <w:rStyle w:val="fontstyle01"/>
+                <w:rFonts w:ascii="Times New Roman" w:hAnsi="Times New Roman"/>
+                <w:b w:val="0"/>
+                <w:color w:val="000000"/>
+              </w:rPr>
+              <w:t>11</w:t>
+            </w:r>
+          </w:p>
+        </w:tc>
+      </w:tr>
+      <w:tr>
+        <w:tc>
+          <w:tcPr>
+            <w:tcW w:w="9074" w:type="dxa"/>
+            <w:shd w:val="clear" w:color="auto" w:fill="auto"/>
+          </w:tcPr>
+          <w:p>
+            <w:pPr>
+              <w:spacing w:line="360" w:lineRule="auto"/>
+              <w:jc w:val="both"/>
+              <w:rPr>
+                <w:rStyle w:val="fontstyle21"/>
+                <w:rFonts w:ascii="Times New Roman" w:hAnsi="Times New Roman"/>
+                <w:color w:val="000000"/>
+                <w:sz w:val="28"/>
+                <w:szCs w:val="28"/>
+              </w:rPr>
+            </w:pPr>
+            <w:r>
+              <w:rPr>
+                <w:rStyle w:val="fontstyle41"/>
+                <w:rFonts w:ascii="Times New Roman" w:hAnsi="Times New Roman"/>
+                <w:i w:val="0"/>
+                <w:color w:val="000000"/>
+              </w:rPr>
+              <w:t xml:space="preserve">      2.2.2. Вимоги до складу та параметрів технічних засобів</w:t>
+            </w:r>
+            <w:r>
+              <w:rPr>
+                <w:rStyle w:val="fontstyle41"/>
+                <w:rFonts w:ascii="Times New Roman" w:hAnsi="Times New Roman"/>
+                <w:i w:val="0"/>
+                <w:color w:val="000000"/>
+              </w:rPr>
+              <w:t>………………</w:t>
+            </w:r>
+          </w:p>
+        </w:tc>
+        <w:tc>
+          <w:tcPr>
+            <w:tcW w:w="496" w:type="dxa"/>
+            <w:shd w:val="clear" w:color="auto" w:fill="auto"/>
+          </w:tcPr>
+          <w:p>
+            <w:pPr>
+              <w:spacing w:line="360" w:lineRule="auto"/>
+              <w:jc w:val="center"/>
+              <w:rPr>
+                <w:rStyle w:val="fontstyle01"/>
+                <w:rFonts w:ascii="Times New Roman" w:hAnsi="Times New Roman"/>
+                <w:b w:val="0"/>
+                <w:color w:val="000000"/>
+              </w:rPr>
+            </w:pPr>
+            <w:r>
+              <w:rPr>
+                <w:rStyle w:val="fontstyle01"/>
+                <w:rFonts w:ascii="Times New Roman" w:hAnsi="Times New Roman"/>
+                <w:b w:val="0"/>
+                <w:color w:val="000000"/>
+              </w:rPr>
+              <w:t>12</w:t>
+            </w:r>
+          </w:p>
+        </w:tc>
+      </w:tr>
+      <w:tr>
+        <w:tc>
+          <w:tcPr>
+            <w:tcW w:w="9074" w:type="dxa"/>
+            <w:shd w:val="clear" w:color="auto" w:fill="auto"/>
+          </w:tcPr>
+          <w:p>
+            <w:pPr>
+              <w:spacing w:line="360" w:lineRule="auto"/>
+              <w:jc w:val="both"/>
+              <w:rPr>
+                <w:rStyle w:val="fontstyle21"/>
+                <w:rFonts w:ascii="Times New Roman" w:hAnsi="Times New Roman"/>
+                <w:color w:val="000000"/>
+                <w:sz w:val="28"/>
+                <w:szCs w:val="28"/>
+              </w:rPr>
+            </w:pPr>
+            <w:r>
+              <w:rPr>
+                <w:rStyle w:val="fontstyle41"/>
+                <w:rFonts w:ascii="Times New Roman" w:hAnsi="Times New Roman"/>
+                <w:i w:val="0"/>
+                <w:color w:val="000000"/>
+              </w:rPr>
+              <w:t xml:space="preserve">      2.2.3. Вимоги до вхідних та вихідних даних</w:t>
+            </w:r>
+            <w:r>
+              <w:rPr>
+                <w:rStyle w:val="fontstyle41"/>
+                <w:rFonts w:ascii="Times New Roman" w:hAnsi="Times New Roman"/>
+                <w:i w:val="0"/>
+                <w:color w:val="000000"/>
+              </w:rPr>
+              <w:t>…………………………….</w:t>
+            </w:r>
+          </w:p>
+        </w:tc>
+        <w:tc>
+          <w:tcPr>
+            <w:tcW w:w="496" w:type="dxa"/>
+            <w:shd w:val="clear" w:color="auto" w:fill="auto"/>
+          </w:tcPr>
+          <w:p>
+            <w:pPr>
+              <w:spacing w:line="360" w:lineRule="auto"/>
+              <w:jc w:val="center"/>
+              <w:rPr>
+                <w:rStyle w:val="fontstyle01"/>
+                <w:rFonts w:ascii="Times New Roman" w:hAnsi="Times New Roman"/>
+                <w:b w:val="0"/>
+                <w:color w:val="000000"/>
+              </w:rPr>
+            </w:pPr>
+            <w:r>
+              <w:rPr>
+                <w:rStyle w:val="fontstyle01"/>
+                <w:rFonts w:ascii="Times New Roman" w:hAnsi="Times New Roman"/>
+                <w:b w:val="0"/>
+                <w:color w:val="000000"/>
+              </w:rPr>
+              <w:t>13</w:t>
+            </w:r>
+          </w:p>
+        </w:tc>
+      </w:tr>
+      <w:tr>
+        <w:tc>
+          <w:tcPr>
+            <w:tcW w:w="9074" w:type="dxa"/>
+            <w:shd w:val="clear" w:color="auto" w:fill="auto"/>
+          </w:tcPr>
+          <w:p>
+            <w:pPr>
+              <w:spacing w:line="360" w:lineRule="auto"/>
+              <w:jc w:val="both"/>
+              <w:rPr>
+                <w:rStyle w:val="fontstyle21"/>
+                <w:rFonts w:ascii="Times New Roman" w:hAnsi="Times New Roman"/>
+                <w:color w:val="000000"/>
+                <w:sz w:val="28"/>
+                <w:szCs w:val="28"/>
+              </w:rPr>
+            </w:pPr>
+            <w:r>
+              <w:rPr>
+                <w:rStyle w:val="fontstyle41"/>
+                <w:rFonts w:ascii="Times New Roman" w:hAnsi="Times New Roman"/>
+                <w:i w:val="0"/>
+                <w:color w:val="000000"/>
+              </w:rPr>
+              <w:t xml:space="preserve">      2.2.4. Вимоги до інтерфейсу</w:t>
+            </w:r>
+            <w:r>
+              <w:rPr>
+                <w:rStyle w:val="fontstyle41"/>
+                <w:rFonts w:ascii="Times New Roman" w:hAnsi="Times New Roman"/>
+                <w:i w:val="0"/>
+                <w:color w:val="000000"/>
+              </w:rPr>
+              <w:t>………………………………………………</w:t>
+            </w:r>
+          </w:p>
+        </w:tc>
+        <w:tc>
+          <w:tcPr>
+            <w:tcW w:w="496" w:type="dxa"/>
+            <w:shd w:val="clear" w:color="auto" w:fill="auto"/>
+          </w:tcPr>
+          <w:p>
+            <w:pPr>
+              <w:spacing w:line="360" w:lineRule="auto"/>
+              <w:jc w:val="center"/>
+              <w:rPr>
+                <w:rStyle w:val="fontstyle01"/>
+                <w:rFonts w:ascii="Times New Roman" w:hAnsi="Times New Roman"/>
+                <w:b w:val="0"/>
+                <w:color w:val="000000"/>
+              </w:rPr>
+            </w:pPr>
+            <w:r>
+              <w:rPr>
+                <w:rStyle w:val="fontstyle01"/>
+                <w:rFonts w:ascii="Times New Roman" w:hAnsi="Times New Roman"/>
+                <w:b w:val="0"/>
+                <w:color w:val="000000"/>
+              </w:rPr>
+              <w:t>13</w:t>
+            </w:r>
+          </w:p>
+        </w:tc>
+      </w:tr>
+      <w:tr>
+        <w:tc>
+          <w:tcPr>
+            <w:tcW w:w="9074" w:type="dxa"/>
+            <w:shd w:val="clear" w:color="auto" w:fill="auto"/>
+          </w:tcPr>
+          <w:p>
+            <w:pPr>
+              <w:spacing w:line="360" w:lineRule="auto"/>
+              <w:jc w:val="both"/>
+              <w:rPr>
+                <w:rStyle w:val="fontstyle21"/>
+                <w:rFonts w:ascii="Times New Roman" w:hAnsi="Times New Roman"/>
+                <w:color w:val="000000"/>
+                <w:sz w:val="28"/>
+                <w:szCs w:val="28"/>
+              </w:rPr>
+            </w:pPr>
+            <w:r>
+              <w:rPr>
+                <w:rStyle w:val="fontstyle41"/>
+                <w:rFonts w:ascii="Times New Roman" w:hAnsi="Times New Roman"/>
+                <w:i w:val="0"/>
+                <w:color w:val="000000"/>
+              </w:rPr>
+              <w:t xml:space="preserve">      2.2.5. Вимоги до тестування програмного забезпечення</w:t>
+            </w:r>
+            <w:r>
+              <w:rPr>
+                <w:rStyle w:val="fontstyle41"/>
+                <w:rFonts w:ascii="Times New Roman" w:hAnsi="Times New Roman"/>
+                <w:i w:val="0"/>
+                <w:color w:val="000000"/>
+              </w:rPr>
+              <w:t>………………..</w:t>
+            </w:r>
+          </w:p>
+        </w:tc>
+        <w:tc>
+          <w:tcPr>
+            <w:tcW w:w="496" w:type="dxa"/>
+            <w:shd w:val="clear" w:color="auto" w:fill="auto"/>
+          </w:tcPr>
+          <w:p>
+            <w:pPr>
+              <w:spacing w:line="360" w:lineRule="auto"/>
+              <w:jc w:val="center"/>
+              <w:rPr>
+                <w:rStyle w:val="fontstyle01"/>
+                <w:rFonts w:ascii="Times New Roman" w:hAnsi="Times New Roman"/>
+                <w:b w:val="0"/>
+                <w:color w:val="000000"/>
+              </w:rPr>
+            </w:pPr>
+            <w:r>
+              <w:rPr>
+                <w:rStyle w:val="fontstyle01"/>
+                <w:rFonts w:ascii="Times New Roman" w:hAnsi="Times New Roman"/>
+                <w:b w:val="0"/>
+                <w:color w:val="000000"/>
+              </w:rPr>
+              <w:t>14</w:t>
+            </w:r>
+          </w:p>
+        </w:tc>
+      </w:tr>
+      <w:tr>
+        <w:tc>
+          <w:tcPr>
+            <w:tcW w:w="9074" w:type="dxa"/>
+            <w:shd w:val="clear" w:color="auto" w:fill="auto"/>
+          </w:tcPr>
+          <w:p>
+            <w:pPr>
+              <w:spacing w:line="360" w:lineRule="auto"/>
+              <w:jc w:val="both"/>
+              <w:rPr>
+                <w:rStyle w:val="fontstyle21"/>
+                <w:rFonts w:ascii="Times New Roman" w:hAnsi="Times New Roman"/>
+                <w:color w:val="000000"/>
+                <w:sz w:val="28"/>
+                <w:szCs w:val="28"/>
+              </w:rPr>
+            </w:pPr>
+            <w:r>
+              <w:rPr>
+                <w:rStyle w:val="fontstyle21"/>
+                <w:rFonts w:ascii="Times New Roman" w:hAnsi="Times New Roman"/>
+                <w:color w:val="000000"/>
+                <w:sz w:val="28"/>
+                <w:szCs w:val="28"/>
+              </w:rPr>
+              <w:t xml:space="preserve">   2.3. Вимоги до програмної документації</w:t>
+            </w:r>
+            <w:r>
+              <w:rPr>
+                <w:rStyle w:val="fontstyle21"/>
+                <w:rFonts w:ascii="Times New Roman" w:hAnsi="Times New Roman"/>
+                <w:color w:val="000000"/>
+                <w:sz w:val="28"/>
+                <w:szCs w:val="28"/>
+              </w:rPr>
+              <w:t>…………………………………..</w:t>
+            </w:r>
+          </w:p>
+        </w:tc>
+        <w:tc>
+          <w:tcPr>
+            <w:tcW w:w="496" w:type="dxa"/>
+            <w:shd w:val="clear" w:color="auto" w:fill="auto"/>
+          </w:tcPr>
+          <w:p>
+            <w:pPr>
+              <w:spacing w:line="360" w:lineRule="auto"/>
+              <w:jc w:val="center"/>
+              <w:rPr>
+                <w:rStyle w:val="fontstyle01"/>
+                <w:rFonts w:ascii="Times New Roman" w:hAnsi="Times New Roman"/>
+                <w:b w:val="0"/>
+                <w:color w:val="000000"/>
+              </w:rPr>
+            </w:pPr>
+            <w:r>
+              <w:rPr>
+                <w:rStyle w:val="fontstyle01"/>
+                <w:rFonts w:ascii="Times New Roman" w:hAnsi="Times New Roman"/>
+                <w:b w:val="0"/>
+                <w:color w:val="000000"/>
+              </w:rPr>
+              <w:t>14</w:t>
+            </w:r>
+          </w:p>
+        </w:tc>
+      </w:tr>
+      <w:tr>
+        <w:tc>
+          <w:tcPr>
+            <w:tcW w:w="9074" w:type="dxa"/>
+            <w:shd w:val="clear" w:color="auto" w:fill="auto"/>
+          </w:tcPr>
+          <w:p>
+            <w:pPr>
+              <w:spacing w:line="360" w:lineRule="auto"/>
+              <w:jc w:val="both"/>
+              <w:rPr>
+                <w:rStyle w:val="fontstyle21"/>
+                <w:rFonts w:ascii="Times New Roman" w:hAnsi="Times New Roman"/>
+                <w:color w:val="000000"/>
+                <w:sz w:val="28"/>
+                <w:szCs w:val="28"/>
+              </w:rPr>
+            </w:pPr>
+            <w:r>
+              <w:rPr>
+                <w:rStyle w:val="fontstyle21"/>
+                <w:rFonts w:ascii="Times New Roman" w:hAnsi="Times New Roman"/>
+                <w:color w:val="000000"/>
+                <w:sz w:val="28"/>
+                <w:szCs w:val="28"/>
+              </w:rPr>
+              <w:t>ВИСНОВКИ ДО ТЕХНІЧНОЇ ЧАСТИНИ</w:t>
+            </w:r>
+            <w:r>
+              <w:rPr>
+                <w:rStyle w:val="fontstyle21"/>
+                <w:rFonts w:ascii="Times New Roman" w:hAnsi="Times New Roman"/>
+                <w:color w:val="000000"/>
+                <w:sz w:val="28"/>
+                <w:szCs w:val="28"/>
+              </w:rPr>
+              <w:t>…………………………………..</w:t>
+            </w:r>
+          </w:p>
+        </w:tc>
+        <w:tc>
+          <w:tcPr>
+            <w:tcW w:w="496" w:type="dxa"/>
+            <w:shd w:val="clear" w:color="auto" w:fill="auto"/>
+          </w:tcPr>
+          <w:p>
+            <w:pPr>
+              <w:spacing w:line="360" w:lineRule="auto"/>
+              <w:jc w:val="center"/>
+              <w:rPr>
+                <w:rStyle w:val="fontstyle01"/>
+                <w:rFonts w:ascii="Times New Roman" w:hAnsi="Times New Roman"/>
+                <w:b w:val="0"/>
+                <w:color w:val="000000"/>
+                <w:lang w:val="en-US"/>
+              </w:rPr>
+            </w:pPr>
+            <w:r>
+              <w:rPr>
+                <w:rStyle w:val="fontstyle01"/>
+                <w:rFonts w:ascii="Times New Roman" w:hAnsi="Times New Roman"/>
+                <w:b w:val="0"/>
+                <w:color w:val="000000"/>
+              </w:rPr>
+              <w:t>1</w:t>
+            </w:r>
+            <w:r>
+              <w:rPr>
+                <w:rStyle w:val="fontstyle01"/>
+                <w:rFonts w:ascii="Times New Roman" w:hAnsi="Times New Roman"/>
+                <w:b w:val="0"/>
+                <w:color w:val="000000"/>
+                <w:lang w:val="en-US"/>
+              </w:rPr>
+              <w:t>6</w:t>
+            </w:r>
+          </w:p>
+        </w:tc>
+      </w:tr>
+      <w:tr>
+        <w:tc>
+          <w:tcPr>
+            <w:tcW w:w="9074" w:type="dxa"/>
+            <w:shd w:val="clear" w:color="auto" w:fill="auto"/>
+          </w:tcPr>
+          <w:p>
+            <w:pPr>
+              <w:spacing w:line="360" w:lineRule="auto"/>
+              <w:jc w:val="both"/>
+              <w:rPr>
+                <w:rStyle w:val="fontstyle21"/>
+                <w:rFonts w:ascii="Times New Roman" w:hAnsi="Times New Roman"/>
+                <w:color w:val="000000"/>
+                <w:sz w:val="28"/>
+                <w:szCs w:val="28"/>
+              </w:rPr>
+            </w:pPr>
+            <w:r>
+              <w:rPr>
+                <w:rStyle w:val="fontstyle21"/>
+                <w:rFonts w:ascii="Times New Roman" w:hAnsi="Times New Roman"/>
+                <w:color w:val="000000"/>
+                <w:sz w:val="28"/>
+                <w:szCs w:val="28"/>
+              </w:rPr>
+              <w:t>ТЕОРЕТИЧНА ЧАСТИНА</w:t>
+            </w:r>
+            <w:r>
+              <w:rPr>
+                <w:rStyle w:val="fontstyle21"/>
+                <w:rFonts w:ascii="Times New Roman" w:hAnsi="Times New Roman"/>
+                <w:color w:val="000000"/>
+                <w:sz w:val="28"/>
+                <w:szCs w:val="28"/>
+              </w:rPr>
+              <w:t>……………………………………………………</w:t>
+            </w:r>
+          </w:p>
+        </w:tc>
+        <w:tc>
+          <w:tcPr>
+            <w:tcW w:w="496" w:type="dxa"/>
+            <w:shd w:val="clear" w:color="auto" w:fill="auto"/>
+          </w:tcPr>
+          <w:p>
+            <w:pPr>
+              <w:spacing w:line="360" w:lineRule="auto"/>
+              <w:jc w:val="center"/>
+              <w:rPr>
+                <w:rStyle w:val="fontstyle01"/>
+                <w:rFonts w:ascii="Times New Roman" w:hAnsi="Times New Roman"/>
+                <w:b w:val="0"/>
+                <w:color w:val="000000"/>
+                <w:lang w:val="en-US"/>
+              </w:rPr>
+            </w:pPr>
+            <w:r>
+              <w:rPr>
+                <w:rStyle w:val="fontstyle01"/>
+                <w:rFonts w:ascii="Times New Roman" w:hAnsi="Times New Roman"/>
+                <w:b w:val="0"/>
+                <w:color w:val="000000"/>
+              </w:rPr>
+              <w:t>1</w:t>
+            </w:r>
+            <w:r>
+              <w:rPr>
+                <w:rStyle w:val="fontstyle01"/>
+                <w:rFonts w:ascii="Times New Roman" w:hAnsi="Times New Roman"/>
+                <w:b w:val="0"/>
+                <w:color w:val="000000"/>
+                <w:lang w:val="en-US"/>
+              </w:rPr>
+              <w:t>7</w:t>
+            </w:r>
+          </w:p>
+        </w:tc>
+      </w:tr>
+      <w:tr>
+        <w:tc>
+          <w:tcPr>
+            <w:tcW w:w="9074" w:type="dxa"/>
+            <w:shd w:val="clear" w:color="auto" w:fill="auto"/>
+          </w:tcPr>
+          <w:p>
+            <w:pPr>
+              <w:spacing w:line="360" w:lineRule="auto"/>
+              <w:jc w:val="both"/>
+              <w:rPr>
+                <w:rStyle w:val="fontstyle21"/>
+                <w:rFonts w:ascii="Times New Roman" w:hAnsi="Times New Roman"/>
+                <w:color w:val="000000"/>
+                <w:sz w:val="28"/>
+                <w:szCs w:val="28"/>
+              </w:rPr>
+            </w:pPr>
+            <w:r>
+              <w:rPr>
+                <w:rStyle w:val="fontstyle21"/>
+                <w:rFonts w:ascii="Times New Roman" w:hAnsi="Times New Roman"/>
+                <w:color w:val="000000"/>
+                <w:sz w:val="28"/>
+                <w:szCs w:val="28"/>
+              </w:rPr>
+              <w:t>3. ОГЛЯД ТЕМИ, СУЧАСНІ ПІДХОДИ ДО РЕАЛІЗАЦІЇ, РОЗШИРЕНА</w:t>
+            </w:r>
+          </w:p>
+        </w:tc>
+        <w:tc>
+          <w:tcPr>
+            <w:tcW w:w="496" w:type="dxa"/>
+            <w:shd w:val="clear" w:color="auto" w:fill="auto"/>
+          </w:tcPr>
+          <w:p>
+            <w:pPr>
+              <w:spacing w:line="360" w:lineRule="auto"/>
+              <w:jc w:val="center"/>
+              <w:rPr>
+                <w:rStyle w:val="fontstyle01"/>
+                <w:rFonts w:ascii="Times New Roman" w:hAnsi="Times New Roman"/>
+                <w:b w:val="0"/>
+                <w:color w:val="000000"/>
+              </w:rPr>
+            </w:pPr>
+          </w:p>
+        </w:tc>
+      </w:tr>
+      <w:tr>
+        <w:tc>
+          <w:tcPr>
+            <w:tcW w:w="9074" w:type="dxa"/>
+            <w:shd w:val="clear" w:color="auto" w:fill="auto"/>
+          </w:tcPr>
+          <w:p>
+            <w:pPr>
+              <w:spacing w:line="360" w:lineRule="auto"/>
+              <w:jc w:val="both"/>
+              <w:rPr>
+                <w:rStyle w:val="fontstyle21"/>
+                <w:rFonts w:ascii="Times New Roman" w:hAnsi="Times New Roman"/>
+                <w:color w:val="000000"/>
+                <w:sz w:val="28"/>
+                <w:szCs w:val="28"/>
+              </w:rPr>
+            </w:pPr>
+            <w:r>
+              <w:rPr>
+                <w:rStyle w:val="fontstyle21"/>
+                <w:rFonts w:ascii="Times New Roman" w:hAnsi="Times New Roman"/>
+                <w:color w:val="000000"/>
+                <w:sz w:val="28"/>
+                <w:szCs w:val="28"/>
+              </w:rPr>
+              <w:t>ПОСТАНОВКА ЗАДАЧІ</w:t>
+            </w:r>
+            <w:r>
+              <w:rPr>
+                <w:rStyle w:val="fontstyle21"/>
+                <w:rFonts w:ascii="Times New Roman" w:hAnsi="Times New Roman"/>
+                <w:color w:val="000000"/>
+                <w:sz w:val="28"/>
+                <w:szCs w:val="28"/>
+              </w:rPr>
+              <w:t>……………………………………………………...</w:t>
+            </w:r>
+          </w:p>
+        </w:tc>
+        <w:tc>
+          <w:tcPr>
+            <w:tcW w:w="496" w:type="dxa"/>
+            <w:shd w:val="clear" w:color="auto" w:fill="auto"/>
+          </w:tcPr>
+          <w:p>
+            <w:pPr>
+              <w:spacing w:line="360" w:lineRule="auto"/>
+              <w:jc w:val="center"/>
+              <w:rPr>
+                <w:rStyle w:val="fontstyle01"/>
+                <w:rFonts w:ascii="Times New Roman" w:hAnsi="Times New Roman"/>
+                <w:b w:val="0"/>
+                <w:color w:val="000000"/>
+                <w:lang w:val="en-US"/>
+              </w:rPr>
+            </w:pPr>
+            <w:r>
+              <w:rPr>
+                <w:rStyle w:val="fontstyle01"/>
+                <w:rFonts w:ascii="Times New Roman" w:hAnsi="Times New Roman"/>
+                <w:b w:val="0"/>
+                <w:color w:val="000000"/>
+              </w:rPr>
+              <w:t>1</w:t>
+            </w:r>
+            <w:r>
+              <w:rPr>
+                <w:rStyle w:val="fontstyle01"/>
+                <w:rFonts w:ascii="Times New Roman" w:hAnsi="Times New Roman"/>
+                <w:b w:val="0"/>
+                <w:color w:val="000000"/>
+                <w:lang w:val="en-US"/>
               </w:rPr>
               <w:t>8</w:t>
             </w:r>
@@ -343,7 +1311,7 @@
                 <w:sz w:val="28"/>
                 <w:szCs w:val="28"/>
               </w:rPr>
-              <w:t xml:space="preserve">   1.3. Аргументація теми та її актуальність</w:t>
+              <w:t xml:space="preserve">   3.1. Призначення та область застосування</w:t>
             </w:r>
             <w:r>
               <w:rPr>
@@ -353,7 +1321,7 @@
                 <w:sz w:val="28"/>
                 <w:szCs w:val="28"/>
               </w:rPr>
-              <w:t>…………………………………</w:t>
+              <w:t>………………………………...</w:t>
             </w:r>
           </w:p>
         </w:tc>
@@ -371,6 +1339,7 @@
                 <w:rFonts w:ascii="Times New Roman" w:hAnsi="Times New Roman"/>
                 <w:b w:val="0"/>
                 <w:color w:val="000000"/>
+                <w:lang w:val="en-US"/>
               </w:rPr>
             </w:pPr>
             <w:r>
@@ -379,6 +1348,232 @@
                 <w:rFonts w:ascii="Times New Roman" w:hAnsi="Times New Roman"/>
                 <w:b w:val="0"/>
                 <w:color w:val="000000"/>
+              </w:rPr>
+              <w:t>1</w:t>
+            </w:r>
+            <w:r>
+              <w:rPr>
+                <w:rStyle w:val="fontstyle01"/>
+                <w:rFonts w:ascii="Times New Roman" w:hAnsi="Times New Roman"/>
+                <w:b w:val="0"/>
+                <w:color w:val="000000"/>
+                <w:lang w:val="en-US"/>
+              </w:rPr>
+              <w:t>8</w:t>
+            </w:r>
+          </w:p>
+        </w:tc>
+      </w:tr>
+      <w:tr>
+        <w:tc>
+          <w:tcPr>
+            <w:tcW w:w="9074" w:type="dxa"/>
+            <w:shd w:val="clear" w:color="auto" w:fill="auto"/>
+          </w:tcPr>
+          <w:p>
+            <w:pPr>
+              <w:spacing w:line="360" w:lineRule="auto"/>
+              <w:jc w:val="both"/>
+              <w:rPr>
+                <w:rStyle w:val="fontstyle21"/>
+                <w:rFonts w:ascii="Times New Roman" w:hAnsi="Times New Roman"/>
+                <w:color w:val="000000"/>
+                <w:sz w:val="28"/>
+                <w:szCs w:val="28"/>
+              </w:rPr>
+            </w:pPr>
+            <w:r>
+              <w:rPr>
+                <w:rStyle w:val="fontstyle21"/>
+                <w:rFonts w:ascii="Times New Roman" w:hAnsi="Times New Roman"/>
+                <w:color w:val="000000"/>
+                <w:sz w:val="28"/>
+                <w:szCs w:val="28"/>
+              </w:rPr>
+              <w:t xml:space="preserve">   3.2. </w:t>
+            </w:r>
+            <w:r>
+              <w:rPr>
+                <w:rStyle w:val="fontstyle21"/>
+                <w:rFonts w:ascii="Times New Roman" w:hAnsi="Times New Roman"/>
+                <w:color w:val="000000"/>
+                <w:sz w:val="28"/>
+                <w:szCs w:val="28"/>
+              </w:rPr>
+              <w:t>Постановка</w:t>
+            </w:r>
+            <w:r>
+              <w:rPr>
+                <w:rStyle w:val="fontstyle21"/>
+                <w:rFonts w:ascii="Times New Roman" w:hAnsi="Times New Roman"/>
+                <w:color w:val="000000"/>
+                <w:sz w:val="28"/>
+                <w:szCs w:val="28"/>
+              </w:rPr>
+              <w:t xml:space="preserve"> задачі, </w:t>
+            </w:r>
+            <w:r>
+              <w:rPr>
+                <w:rStyle w:val="fontstyle21"/>
+                <w:rFonts w:ascii="Times New Roman" w:hAnsi="Times New Roman"/>
+                <w:color w:val="000000"/>
+                <w:sz w:val="28"/>
+                <w:szCs w:val="28"/>
+              </w:rPr>
+              <w:t>огляд літератури, підходи до</w:t>
+            </w:r>
+            <w:r>
+              <w:rPr>
+                <w:rStyle w:val="fontstyle21"/>
+                <w:rFonts w:ascii="Times New Roman" w:hAnsi="Times New Roman"/>
+                <w:color w:val="000000"/>
+                <w:sz w:val="28"/>
+                <w:szCs w:val="28"/>
+              </w:rPr>
+              <w:t xml:space="preserve"> розв’язування</w:t>
+            </w:r>
+            <w:r>
+              <w:rPr>
+                <w:rStyle w:val="fontstyle21"/>
+                <w:rFonts w:ascii="Times New Roman" w:hAnsi="Times New Roman"/>
+                <w:color w:val="000000"/>
+                <w:sz w:val="28"/>
+                <w:szCs w:val="28"/>
+              </w:rPr>
+              <w:t>…….</w:t>
+            </w:r>
+          </w:p>
+        </w:tc>
+        <w:tc>
+          <w:tcPr>
+            <w:tcW w:w="496" w:type="dxa"/>
+            <w:shd w:val="clear" w:color="auto" w:fill="auto"/>
+          </w:tcPr>
+          <w:p>
+            <w:pPr>
+              <w:spacing w:line="360" w:lineRule="auto"/>
+              <w:jc w:val="center"/>
+              <w:rPr>
+                <w:rStyle w:val="fontstyle01"/>
+                <w:rFonts w:ascii="Times New Roman" w:hAnsi="Times New Roman"/>
+                <w:b w:val="0"/>
+                <w:color w:val="000000"/>
+                <w:lang w:val="en-US"/>
+              </w:rPr>
+            </w:pPr>
+            <w:r>
+              <w:rPr>
+                <w:rStyle w:val="fontstyle01"/>
+                <w:rFonts w:ascii="Times New Roman" w:hAnsi="Times New Roman"/>
+                <w:b w:val="0"/>
+                <w:color w:val="000000"/>
+              </w:rPr>
+              <w:t>1</w:t>
+            </w:r>
+            <w:r>
+              <w:rPr>
+                <w:rStyle w:val="fontstyle01"/>
+                <w:rFonts w:ascii="Times New Roman" w:hAnsi="Times New Roman"/>
+                <w:b w:val="0"/>
+                <w:color w:val="000000"/>
+                <w:lang w:val="en-US"/>
+              </w:rPr>
+              <w:t>8</w:t>
+            </w:r>
+          </w:p>
+        </w:tc>
+      </w:tr>
+      <w:tr>
+        <w:tc>
+          <w:tcPr>
+            <w:tcW w:w="9074" w:type="dxa"/>
+            <w:shd w:val="clear" w:color="auto" w:fill="auto"/>
+          </w:tcPr>
+          <w:p>
+            <w:pPr>
+              <w:spacing w:line="360" w:lineRule="auto"/>
+              <w:jc w:val="both"/>
+              <w:rPr>
+                <w:rStyle w:val="fontstyle21"/>
+                <w:rFonts w:ascii="Times New Roman" w:hAnsi="Times New Roman"/>
+                <w:color w:val="000000"/>
+                <w:sz w:val="28"/>
+                <w:szCs w:val="28"/>
+              </w:rPr>
+            </w:pPr>
+            <w:r>
+              <w:rPr>
+                <w:rStyle w:val="fontstyle21"/>
+                <w:rFonts w:ascii="Times New Roman" w:hAnsi="Times New Roman"/>
+                <w:color w:val="000000"/>
+                <w:sz w:val="28"/>
+                <w:szCs w:val="28"/>
+              </w:rPr>
+              <w:t xml:space="preserve">   3.</w:t>
+            </w:r>
+            <w:r>
+              <w:rPr>
+                <w:rStyle w:val="fontstyle21"/>
+                <w:rFonts w:ascii="Times New Roman" w:hAnsi="Times New Roman"/>
+                <w:color w:val="000000"/>
+                <w:sz w:val="28"/>
+                <w:szCs w:val="28"/>
+                <w:lang w:val="en-US"/>
+              </w:rPr>
+              <w:t>3</w:t>
+            </w:r>
+            <w:r>
+              <w:rPr>
+                <w:rStyle w:val="fontstyle21"/>
+                <w:rFonts w:ascii="Times New Roman" w:hAnsi="Times New Roman"/>
+                <w:color w:val="000000"/>
+                <w:sz w:val="28"/>
+                <w:szCs w:val="28"/>
+              </w:rPr>
+              <w:t>. Опис основних алгоритмів</w:t>
+            </w:r>
+            <w:r>
+              <w:rPr>
+                <w:rStyle w:val="fontstyle21"/>
+                <w:rFonts w:ascii="Times New Roman" w:hAnsi="Times New Roman"/>
+                <w:color w:val="000000"/>
+                <w:sz w:val="28"/>
+                <w:szCs w:val="28"/>
+              </w:rPr>
+              <w:t>……………………………………………..</w:t>
+            </w:r>
+          </w:p>
+        </w:tc>
+        <w:tc>
+          <w:tcPr>
+            <w:tcW w:w="496" w:type="dxa"/>
+            <w:shd w:val="clear" w:color="auto" w:fill="auto"/>
+          </w:tcPr>
+          <w:p>
+            <w:pPr>
+              <w:spacing w:line="360" w:lineRule="auto"/>
+              <w:jc w:val="center"/>
+              <w:rPr>
+                <w:rStyle w:val="fontstyle01"/>
+                <w:rFonts w:ascii="Times New Roman" w:hAnsi="Times New Roman"/>
+                <w:b w:val="0"/>
+                <w:color w:val="000000"/>
+                <w:lang w:val="en-US"/>
+              </w:rPr>
+            </w:pPr>
+            <w:r>
+              <w:rPr>
+                <w:rStyle w:val="fontstyle01"/>
+                <w:rFonts w:ascii="Times New Roman" w:hAnsi="Times New Roman"/>
+                <w:b w:val="0"/>
+                <w:color w:val="000000"/>
+                <w:lang w:val="en-US"/>
+              </w:rPr>
+              <w:t>1</w:t>
+            </w:r>
+            <w:r>
+              <w:rPr>
+                <w:rStyle w:val="fontstyle01"/>
               </w:rPr>
               <w:t>9</w:t>
             </w:r>
@@ -398,6 +1593,8 @@
               <w:rPr>
                 <w:rStyle w:val="fontstyle21"/>
                 <w:rFonts w:ascii="Times New Roman" w:hAnsi="Times New Roman"/>
+                <w:b/>
+                <w:bCs/>
                 <w:color w:val="000000"/>
                 <w:sz w:val="28"/>
                 <w:szCs w:val="28"/>
@@ -405,23 +1602,54 @@
             </w:pPr>
             <w:r>
               <w:rPr>
-                <w:rStyle w:val="fontstyle21"/>
-                <w:rFonts w:ascii="Times New Roman" w:hAnsi="Times New Roman"/>
+                <w:rStyle w:val="fontstyle01"/>
+                <w:rFonts w:ascii="Times New Roman" w:hAnsi="Times New Roman"/>
+                <w:b w:val="0"/>
+                <w:bCs w:val="0"/>
                 <w:color w:val="000000"/>
-                <w:sz w:val="28"/>
-                <w:szCs w:val="28"/>
-              </w:rPr>
-              <w:t>2. ВИМОГИ ДО РОБОТИ</w:t>
+              </w:rPr>
+              <w:t xml:space="preserve">      </w:t>
             </w:r>
             <w:r>
               <w:rPr>
-                <w:rStyle w:val="fontstyle21"/>
-                <w:rFonts w:ascii="Times New Roman" w:hAnsi="Times New Roman"/>
+                <w:rStyle w:val="fontstyle01"/>
+                <w:rFonts w:ascii="Times New Roman" w:hAnsi="Times New Roman"/>
+                <w:b w:val="0"/>
+                <w:bCs w:val="0"/>
                 <w:color w:val="000000"/>
-                <w:sz w:val="28"/>
-                <w:szCs w:val="28"/>
-              </w:rPr>
-              <w:t>……………………………………………………..</w:t>
+              </w:rPr>
+              <w:t>3.</w:t>
+            </w:r>
+            <w:r>
+              <w:rPr>
+                <w:rStyle w:val="fontstyle01"/>
+                <w:rFonts w:ascii="Times New Roman" w:hAnsi="Times New Roman"/>
+                <w:b w:val="0"/>
+                <w:bCs w:val="0"/>
+                <w:color w:val="000000"/>
+                <w:lang w:val="ru-RU"/>
+              </w:rPr>
+              <w:t>3</w:t>
+            </w:r>
+            <w:r>
+              <w:rPr>
+                <w:rStyle w:val="fontstyle01"/>
+                <w:rFonts w:ascii="Times New Roman" w:hAnsi="Times New Roman"/>
+                <w:b w:val="0"/>
+                <w:bCs w:val="0"/>
+                <w:color w:val="000000"/>
+              </w:rPr>
+              <w:t>.1 Алгоритм конвертування діалогових вікон</w:t>
+            </w:r>
+            <w:r>
+              <w:rPr>
+                <w:rStyle w:val="fontstyle01"/>
+                <w:rFonts w:ascii="Times New Roman" w:hAnsi="Times New Roman"/>
+                <w:b w:val="0"/>
+                <w:bCs w:val="0"/>
+                <w:color w:val="000000"/>
+              </w:rPr>
+              <w:t>......................................</w:t>
             </w:r>
           </w:p>
         </w:tc>
@@ -439,6 +1667,7 @@
                 <w:rFonts w:ascii="Times New Roman" w:hAnsi="Times New Roman"/>
                 <w:b w:val="0"/>
                 <w:color w:val="000000"/>
+                <w:lang w:val="en-US"/>
               </w:rPr>
             </w:pPr>
             <w:r>
@@ -447,8 +1676,15 @@
                 <w:rFonts w:ascii="Times New Roman" w:hAnsi="Times New Roman"/>
                 <w:b w:val="0"/>
                 <w:color w:val="000000"/>
-              </w:rPr>
-              <w:t>11</w:t>
+                <w:lang w:val="en-US"/>
+              </w:rPr>
+              <w:t>1</w:t>
+            </w:r>
+            <w:r>
+              <w:rPr>
+                <w:rStyle w:val="fontstyle01"/>
+              </w:rPr>
+              <w:t>9</w:t>
             </w:r>
           </w:p>
         </w:tc>
@@ -466,6 +1702,8 @@
               <w:rPr>
                 <w:rStyle w:val="fontstyle21"/>
                 <w:rFonts w:ascii="Times New Roman" w:hAnsi="Times New Roman"/>
+                <w:b/>
+                <w:bCs/>
                 <w:color w:val="000000"/>
                 <w:sz w:val="28"/>
                 <w:szCs w:val="28"/>
@@ -473,23 +1711,54 @@
             </w:pPr>
             <w:r>
               <w:rPr>
-                <w:rStyle w:val="fontstyle21"/>
-                <w:rFonts w:ascii="Times New Roman" w:hAnsi="Times New Roman"/>
+                <w:rStyle w:val="fontstyle01"/>
+                <w:rFonts w:ascii="Times New Roman" w:hAnsi="Times New Roman"/>
+                <w:b w:val="0"/>
+                <w:bCs w:val="0"/>
                 <w:color w:val="000000"/>
-                <w:sz w:val="28"/>
-                <w:szCs w:val="28"/>
-              </w:rPr>
-              <w:t xml:space="preserve">   2.1. Стадії та етапи розробки</w:t>
+              </w:rPr>
+              <w:t xml:space="preserve">      </w:t>
             </w:r>
             <w:r>
               <w:rPr>
-                <w:rStyle w:val="fontstyle21"/>
-                <w:rFonts w:ascii="Times New Roman" w:hAnsi="Times New Roman"/>
+                <w:rStyle w:val="fontstyle01"/>
+                <w:rFonts w:ascii="Times New Roman" w:hAnsi="Times New Roman"/>
+                <w:b w:val="0"/>
+                <w:bCs w:val="0"/>
                 <w:color w:val="000000"/>
-                <w:sz w:val="28"/>
-                <w:szCs w:val="28"/>
-              </w:rPr>
-              <w:t>………………………………………………..</w:t>
+              </w:rPr>
+              <w:t>3.</w:t>
+            </w:r>
+            <w:r>
+              <w:rPr>
+                <w:rStyle w:val="fontstyle01"/>
+                <w:rFonts w:ascii="Times New Roman" w:hAnsi="Times New Roman"/>
+                <w:b w:val="0"/>
+                <w:bCs w:val="0"/>
+                <w:color w:val="000000"/>
+                <w:lang w:val="ru-RU"/>
+              </w:rPr>
+              <w:t>3</w:t>
+            </w:r>
+            <w:r>
+              <w:rPr>
+                <w:rStyle w:val="fontstyle01"/>
+                <w:rFonts w:ascii="Times New Roman" w:hAnsi="Times New Roman"/>
+                <w:b w:val="0"/>
+                <w:bCs w:val="0"/>
+                <w:color w:val="000000"/>
+              </w:rPr>
+              <w:t>.2 Алгоритм експортування проектів</w:t>
+            </w:r>
+            <w:r>
+              <w:rPr>
+                <w:rStyle w:val="fontstyle01"/>
+                <w:rFonts w:ascii="Times New Roman" w:hAnsi="Times New Roman"/>
+                <w:b w:val="0"/>
+                <w:bCs w:val="0"/>
+                <w:color w:val="000000"/>
+              </w:rPr>
+              <w:t>....................................................</w:t>
             </w:r>
           </w:p>
         </w:tc>
@@ -507,6 +1776,7 @@
                 <w:rFonts w:ascii="Times New Roman" w:hAnsi="Times New Roman"/>
                 <w:b w:val="0"/>
                 <w:color w:val="000000"/>
+                <w:lang w:val="en-US"/>
               </w:rPr>
             </w:pPr>
             <w:r>
@@ -515,8 +1785,15 @@
                 <w:rFonts w:ascii="Times New Roman" w:hAnsi="Times New Roman"/>
                 <w:b w:val="0"/>
                 <w:color w:val="000000"/>
-              </w:rPr>
-              <w:t>11</w:t>
+                <w:lang w:val="en-US"/>
+              </w:rPr>
+              <w:t>2</w:t>
+            </w:r>
+            <w:r>
+              <w:rPr>
+                <w:rStyle w:val="fontstyle01"/>
+              </w:rPr>
+              <w:t>0</w:t>
             </w:r>
           </w:p>
         </w:tc>
@@ -534,6 +1811,8 @@
               <w:rPr>
                 <w:rStyle w:val="fontstyle21"/>
                 <w:rFonts w:ascii="Times New Roman" w:hAnsi="Times New Roman"/>
+                <w:b/>
+                <w:bCs/>
                 <w:color w:val="000000"/>
                 <w:sz w:val="28"/>
                 <w:szCs w:val="28"/>
@@ -541,33 +1820,54 @@
             </w:pPr>
             <w:r>
               <w:rPr>
-                <w:rStyle w:val="fontstyle21"/>
-                <w:rFonts w:ascii="Times New Roman" w:hAnsi="Times New Roman"/>
+                <w:rStyle w:val="fontstyle01"/>
+                <w:rFonts w:ascii="Times New Roman" w:hAnsi="Times New Roman"/>
+                <w:b w:val="0"/>
+                <w:bCs w:val="0"/>
                 <w:color w:val="000000"/>
-                <w:sz w:val="28"/>
-                <w:szCs w:val="28"/>
-              </w:rPr>
-              <w:t xml:space="preserve">   </w:t>
+              </w:rPr>
+              <w:t xml:space="preserve">      </w:t>
             </w:r>
             <w:r>
               <w:rPr>
-                <w:rStyle w:val="fontstyle21"/>
-                <w:rFonts w:ascii="Times New Roman" w:hAnsi="Times New Roman"/>
+                <w:rStyle w:val="fontstyle01"/>
+                <w:rFonts w:ascii="Times New Roman" w:hAnsi="Times New Roman"/>
+                <w:b w:val="0"/>
+                <w:bCs w:val="0"/>
                 <w:color w:val="000000"/>
-                <w:sz w:val="28"/>
-                <w:szCs w:val="28"/>
-              </w:rPr>
-              <w:t>2.2. Аналіз вимог до програмного забезпечення</w:t>
+              </w:rPr>
+              <w:t>3.</w:t>
             </w:r>
             <w:r>
               <w:rPr>
-                <w:rStyle w:val="fontstyle21"/>
-                <w:rFonts w:ascii="Times New Roman" w:hAnsi="Times New Roman"/>
+                <w:rStyle w:val="fontstyle01"/>
+                <w:rFonts w:ascii="Times New Roman" w:hAnsi="Times New Roman"/>
+                <w:b w:val="0"/>
+                <w:bCs w:val="0"/>
                 <w:color w:val="000000"/>
-                <w:sz w:val="28"/>
-                <w:szCs w:val="28"/>
-              </w:rPr>
-              <w:t>…………………………..</w:t>
+                <w:lang w:val="en-US"/>
+              </w:rPr>
+              <w:t>3</w:t>
+            </w:r>
+            <w:r>
+              <w:rPr>
+                <w:rStyle w:val="fontstyle01"/>
+                <w:rFonts w:ascii="Times New Roman" w:hAnsi="Times New Roman"/>
+                <w:b w:val="0"/>
+                <w:bCs w:val="0"/>
+                <w:color w:val="000000"/>
+              </w:rPr>
+              <w:t>.3 Алгоритм внутрішнього збереження проектів</w:t>
+            </w:r>
+            <w:r>
+              <w:rPr>
+                <w:rStyle w:val="fontstyle01"/>
+                <w:rFonts w:ascii="Times New Roman" w:hAnsi="Times New Roman"/>
+                <w:b w:val="0"/>
+                <w:bCs w:val="0"/>
+                <w:color w:val="000000"/>
+              </w:rPr>
+              <w:t>.................................</w:t>
             </w:r>
           </w:p>
         </w:tc>
@@ -585,6 +1885,7 @@
                 <w:rFonts w:ascii="Times New Roman" w:hAnsi="Times New Roman"/>
                 <w:b w:val="0"/>
                 <w:color w:val="000000"/>
+                <w:lang w:val="en-US"/>
               </w:rPr>
             </w:pPr>
             <w:r>
@@ -594,7 +1895,17 @@
                 <w:b w:val="0"/>
                 <w:color w:val="000000"/>
               </w:rPr>
-              <w:t>11</w:t>
+              <w:t>2</w:t>
+            </w:r>
+            <w:r>
+              <w:rPr>
+                <w:rStyle w:val="fontstyle01"/>
+                <w:rFonts w:ascii="Times New Roman" w:hAnsi="Times New Roman"/>
+                <w:b w:val="0"/>
+                <w:color w:val="000000"/>
+                <w:lang w:val="en-US"/>
+              </w:rPr>
+              <w:t>1</w:t>
             </w:r>
           </w:p>
         </w:tc>
@@ -612,6 +1923,8 @@
               <w:rPr>
                 <w:rStyle w:val="fontstyle21"/>
                 <w:rFonts w:ascii="Times New Roman" w:hAnsi="Times New Roman"/>
+                <w:b/>
+                <w:bCs/>
                 <w:color w:val="000000"/>
                 <w:sz w:val="28"/>
                 <w:szCs w:val="28"/>
@@ -619,21 +1932,54 @@
             </w:pPr>
             <w:r>
               <w:rPr>
-                <w:rStyle w:val="fontstyle41"/>
-                <w:rFonts w:ascii="Times New Roman" w:hAnsi="Times New Roman"/>
-                <w:i w:val="0"/>
+                <w:rStyle w:val="fontstyle01"/>
+                <w:rFonts w:ascii="Times New Roman" w:hAnsi="Times New Roman"/>
+                <w:b w:val="0"/>
+                <w:bCs w:val="0"/>
                 <w:color w:val="000000"/>
               </w:rPr>
-              <w:t xml:space="preserve">      2.2.1. Функціональні вимоги</w:t>
+              <w:t xml:space="preserve">      </w:t>
             </w:r>
             <w:r>
               <w:rPr>
-                <w:rStyle w:val="fontstyle41"/>
-                <w:rFonts w:ascii="Times New Roman" w:hAnsi="Times New Roman"/>
-                <w:i w:val="0"/>
+                <w:rStyle w:val="fontstyle01"/>
+                <w:rFonts w:ascii="Times New Roman" w:hAnsi="Times New Roman"/>
+                <w:b w:val="0"/>
+                <w:bCs w:val="0"/>
                 <w:color w:val="000000"/>
               </w:rPr>
-              <w:t>……………………………………………...</w:t>
+              <w:t>3.</w:t>
+            </w:r>
+            <w:r>
+              <w:rPr>
+                <w:rStyle w:val="fontstyle01"/>
+                <w:rFonts w:ascii="Times New Roman" w:hAnsi="Times New Roman"/>
+                <w:b w:val="0"/>
+                <w:bCs w:val="0"/>
+                <w:color w:val="000000"/>
+                <w:lang w:val="en-US"/>
+              </w:rPr>
+              <w:t>3</w:t>
+            </w:r>
+            <w:r>
+              <w:rPr>
+                <w:rStyle w:val="fontstyle01"/>
+                <w:rFonts w:ascii="Times New Roman" w:hAnsi="Times New Roman"/>
+                <w:b w:val="0"/>
+                <w:bCs w:val="0"/>
+                <w:color w:val="000000"/>
+              </w:rPr>
+              <w:t>.4 Алгоритм побудови інсталятора</w:t>
+            </w:r>
+            <w:r>
+              <w:rPr>
+                <w:rStyle w:val="fontstyle01"/>
+                <w:rFonts w:ascii="Times New Roman" w:hAnsi="Times New Roman"/>
+                <w:b w:val="0"/>
+                <w:bCs w:val="0"/>
+                <w:color w:val="000000"/>
+              </w:rPr>
+              <w:t>.......................................................</w:t>
             </w:r>
           </w:p>
         </w:tc>
@@ -651,6 +1997,7 @@
                 <w:rFonts w:ascii="Times New Roman" w:hAnsi="Times New Roman"/>
                 <w:b w:val="0"/>
                 <w:color w:val="000000"/>
+                <w:lang w:val="en-US"/>
               </w:rPr>
             </w:pPr>
             <w:r>
@@ -660,7 +2007,17 @@
                 <w:b w:val="0"/>
                 <w:color w:val="000000"/>
               </w:rPr>
-              <w:t>11</w:t>
+              <w:t>2</w:t>
+            </w:r>
+            <w:r>
+              <w:rPr>
+                <w:rStyle w:val="fontstyle01"/>
+                <w:rFonts w:ascii="Times New Roman" w:hAnsi="Times New Roman"/>
+                <w:b w:val="0"/>
+                <w:color w:val="000000"/>
+                <w:lang w:val="en-US"/>
+              </w:rPr>
+              <w:t>2</w:t>
             </w:r>
           </w:p>
         </w:tc>
@@ -685,21 +2042,44 @@
             </w:pPr>
             <w:r>
               <w:rPr>
-                <w:rStyle w:val="fontstyle41"/>
-                <w:rFonts w:ascii="Times New Roman" w:hAnsi="Times New Roman"/>
-                <w:i w:val="0"/>
+                <w:rStyle w:val="fontstyle21"/>
+                <w:rFonts w:ascii="Times New Roman" w:hAnsi="Times New Roman"/>
                 <w:color w:val="000000"/>
-              </w:rPr>
-              <w:t xml:space="preserve">      2.2.2. Вимоги до складу та параметрів технічних засобів</w:t>
+                <w:sz w:val="28"/>
+                <w:szCs w:val="28"/>
+              </w:rPr>
+              <w:t xml:space="preserve">   3.</w:t>
             </w:r>
             <w:r>
               <w:rPr>
-                <w:rStyle w:val="fontstyle41"/>
-                <w:rFonts w:ascii="Times New Roman" w:hAnsi="Times New Roman"/>
-                <w:i w:val="0"/>
+                <w:rStyle w:val="fontstyle21"/>
+                <w:rFonts w:ascii="Times New Roman" w:hAnsi="Times New Roman"/>
                 <w:color w:val="000000"/>
-              </w:rPr>
-              <w:t>………………</w:t>
+                <w:sz w:val="28"/>
+                <w:szCs w:val="28"/>
+                <w:lang w:val="en-US"/>
+              </w:rPr>
+              <w:t>4</w:t>
+            </w:r>
+            <w:r>
+              <w:rPr>
+                <w:rStyle w:val="fontstyle21"/>
+                <w:rFonts w:ascii="Times New Roman" w:hAnsi="Times New Roman"/>
+                <w:color w:val="000000"/>
+                <w:sz w:val="28"/>
+                <w:szCs w:val="28"/>
+              </w:rPr>
+              <w:t>. Опис інструментальних засобів</w:t>
+            </w:r>
+            <w:r>
+              <w:rPr>
+                <w:rStyle w:val="fontstyle21"/>
+                <w:rFonts w:ascii="Times New Roman" w:hAnsi="Times New Roman"/>
+                <w:color w:val="000000"/>
+                <w:sz w:val="28"/>
+                <w:szCs w:val="28"/>
+              </w:rPr>
+              <w:t>………………………………………..</w:t>
             </w:r>
           </w:p>
         </w:tc>
@@ -717,6 +2097,7 @@
                 <w:rFonts w:ascii="Times New Roman" w:hAnsi="Times New Roman"/>
                 <w:b w:val="0"/>
                 <w:color w:val="000000"/>
+                <w:lang w:val="en-US"/>
               </w:rPr>
             </w:pPr>
             <w:r>
@@ -725,8 +2106,15 @@
                 <w:rFonts w:ascii="Times New Roman" w:hAnsi="Times New Roman"/>
                 <w:b w:val="0"/>
                 <w:color w:val="000000"/>
-              </w:rPr>
-              <w:t>12</w:t>
+                <w:lang w:val="en-US"/>
+              </w:rPr>
+              <w:t>2</w:t>
+            </w:r>
+            <w:r>
+              <w:rPr>
+                <w:rStyle w:val="fontstyle01"/>
+              </w:rPr>
+              <w:t>2</w:t>
             </w:r>
           </w:p>
         </w:tc>
@@ -751,21 +2139,54 @@
             </w:pPr>
             <w:r>
               <w:rPr>
-                <w:rStyle w:val="fontstyle41"/>
-                <w:rFonts w:ascii="Times New Roman" w:hAnsi="Times New Roman"/>
-                <w:i w:val="0"/>
+                <w:rStyle w:val="fontstyle21"/>
+                <w:rFonts w:ascii="Times New Roman" w:hAnsi="Times New Roman"/>
                 <w:color w:val="000000"/>
-              </w:rPr>
-              <w:t xml:space="preserve">      2.2.3. Вимоги до вхідних та вихідних даних</w:t>
+                <w:sz w:val="28"/>
+                <w:szCs w:val="28"/>
+              </w:rPr>
+              <w:t xml:space="preserve">   3.</w:t>
             </w:r>
             <w:r>
               <w:rPr>
-                <w:rStyle w:val="fontstyle41"/>
-                <w:rFonts w:ascii="Times New Roman" w:hAnsi="Times New Roman"/>
-                <w:i w:val="0"/>
+                <w:rStyle w:val="fontstyle21"/>
+                <w:rFonts w:ascii="Times New Roman" w:hAnsi="Times New Roman"/>
                 <w:color w:val="000000"/>
-              </w:rPr>
-              <w:t>…………………………….</w:t>
+                <w:sz w:val="28"/>
+                <w:szCs w:val="28"/>
+                <w:lang w:val="ru-RU"/>
+              </w:rPr>
+              <w:t>5</w:t>
+            </w:r>
+            <w:r>
+              <w:rPr>
+                <w:rStyle w:val="fontstyle21"/>
+                <w:rFonts w:ascii="Times New Roman" w:hAnsi="Times New Roman"/>
+                <w:color w:val="000000"/>
+                <w:sz w:val="28"/>
+                <w:szCs w:val="28"/>
+              </w:rPr>
+              <w:t xml:space="preserve">. Загальна структура розробленого </w:t>
+            </w:r>
+            <w:r>
+              <w:rPr>
+                <w:rStyle w:val="fontstyle21"/>
+                <w:rFonts w:ascii="Times New Roman" w:hAnsi="Times New Roman"/>
+                <w:color w:val="000000"/>
+                <w:sz w:val="28"/>
+                <w:szCs w:val="28"/>
+              </w:rPr>
+              <w:t>програмного продукту</w:t>
+            </w:r>
+            <w:r>
+              <w:rPr>
+                <w:rStyle w:val="fontstyle21"/>
+                <w:rFonts w:ascii="Times New Roman" w:hAnsi="Times New Roman"/>
+                <w:color w:val="000000"/>
+                <w:sz w:val="28"/>
+                <w:szCs w:val="28"/>
+              </w:rPr>
+              <w:t>…………..</w:t>
             </w:r>
           </w:p>
         </w:tc>
@@ -783,6 +2204,7 @@
                 <w:rFonts w:ascii="Times New Roman" w:hAnsi="Times New Roman"/>
                 <w:b w:val="0"/>
                 <w:color w:val="000000"/>
+                <w:lang w:val="en-US"/>
               </w:rPr>
             </w:pPr>
             <w:r>
@@ -791,8 +2213,15 @@
                 <w:rFonts w:ascii="Times New Roman" w:hAnsi="Times New Roman"/>
                 <w:b w:val="0"/>
                 <w:color w:val="000000"/>
-              </w:rPr>
-              <w:t>13</w:t>
+                <w:lang w:val="en-US"/>
+              </w:rPr>
+              <w:t>2</w:t>
+            </w:r>
+            <w:r>
+              <w:rPr>
+                <w:rStyle w:val="fontstyle01"/>
+              </w:rPr>
+              <w:t>3</w:t>
             </w:r>
           </w:p>
         </w:tc>
@@ -817,21 +2246,13 @@
             </w:pPr>
             <w:r>
               <w:rPr>
-                <w:rStyle w:val="fontstyle41"/>
-                <w:rFonts w:ascii="Times New Roman" w:hAnsi="Times New Roman"/>
-                <w:i w:val="0"/>
+                <w:rStyle w:val="fontstyle21"/>
+                <w:rFonts w:ascii="Times New Roman" w:hAnsi="Times New Roman"/>
                 <w:color w:val="000000"/>
-              </w:rPr>
-              <w:t xml:space="preserve">      2.2.4. Вимоги до інтерфейсу</w:t>
-            </w:r>
-            <w:r>
-              <w:rPr>
-                <w:rStyle w:val="fontstyle41"/>
-                <w:rFonts w:ascii="Times New Roman" w:hAnsi="Times New Roman"/>
-                <w:i w:val="0"/>
-                <w:color w:val="000000"/>
-              </w:rPr>
-              <w:t>………………………………………………</w:t>
+                <w:sz w:val="28"/>
+                <w:szCs w:val="28"/>
+              </w:rPr>
+              <w:t>ВИСНОВКИ ДО ТЕОРЕТИЧНОЇ ЧАСТИНИ………………………………</w:t>
             </w:r>
           </w:p>
         </w:tc>
@@ -849,6 +2270,7 @@
                 <w:rFonts w:ascii="Times New Roman" w:hAnsi="Times New Roman"/>
                 <w:b w:val="0"/>
                 <w:color w:val="000000"/>
+                <w:lang w:val="en-US"/>
               </w:rPr>
             </w:pPr>
             <w:r>
@@ -857,8 +2279,15 @@
                 <w:rFonts w:ascii="Times New Roman" w:hAnsi="Times New Roman"/>
                 <w:b w:val="0"/>
                 <w:color w:val="000000"/>
-              </w:rPr>
-              <w:t>13</w:t>
+                <w:lang w:val="en-US"/>
+              </w:rPr>
+              <w:t>2</w:t>
+            </w:r>
+            <w:r>
+              <w:rPr>
+                <w:rStyle w:val="fontstyle01"/>
+              </w:rPr>
+              <w:t>5</w:t>
             </w:r>
           </w:p>
         </w:tc>
@@ -883,21 +2312,14 @@
             </w:pPr>
             <w:r>
               <w:rPr>
-                <w:rStyle w:val="fontstyle41"/>
-                <w:rFonts w:ascii="Times New Roman" w:hAnsi="Times New Roman"/>
-                <w:i w:val="0"/>
+                <w:rStyle w:val="fontstyle21"/>
+                <w:rFonts w:ascii="Times New Roman" w:hAnsi="Times New Roman"/>
                 <w:color w:val="000000"/>
-              </w:rPr>
-              <w:t xml:space="preserve">      2.2.5. Вимоги до тестування програмного забезпечення</w:t>
-            </w:r>
-            <w:r>
-              <w:rPr>
-                <w:rStyle w:val="fontstyle41"/>
-                <w:rFonts w:ascii="Times New Roman" w:hAnsi="Times New Roman"/>
-                <w:i w:val="0"/>
-                <w:color w:val="000000"/>
-              </w:rPr>
-              <w:t>………………..</w:t>
+                <w:sz w:val="28"/>
+                <w:szCs w:val="28"/>
+              </w:rPr>
+              <w:lastRenderedPageBreak/>
+              <w:t>ПРАКТИЧНА ЧАСТИНА…………………………………………………….</w:t>
             </w:r>
           </w:p>
         </w:tc>
@@ -915,6 +2337,7 @@
                 <w:rFonts w:ascii="Times New Roman" w:hAnsi="Times New Roman"/>
                 <w:b w:val="0"/>
                 <w:color w:val="000000"/>
+                <w:lang w:val="en-US"/>
               </w:rPr>
             </w:pPr>
             <w:r>
@@ -923,8 +2346,15 @@
                 <w:rFonts w:ascii="Times New Roman" w:hAnsi="Times New Roman"/>
                 <w:b w:val="0"/>
                 <w:color w:val="000000"/>
-              </w:rPr>
-              <w:t>14</w:t>
+                <w:lang w:val="en-US"/>
+              </w:rPr>
+              <w:t>2</w:t>
+            </w:r>
+            <w:r>
+              <w:rPr>
+                <w:rStyle w:val="fontstyle01"/>
+              </w:rPr>
+              <w:t>6</w:t>
             </w:r>
           </w:p>
         </w:tc>
@@ -955,17 +2385,7 @@
                 <w:sz w:val="28"/>
                 <w:szCs w:val="28"/>
               </w:rPr>
-              <w:t xml:space="preserve">   2.3. Вимоги до програмної документації</w:t>
-            </w:r>
-            <w:r>
-              <w:rPr>
-                <w:rStyle w:val="fontstyle21"/>
-                <w:rFonts w:ascii="Times New Roman" w:hAnsi="Times New Roman"/>
-                <w:color w:val="000000"/>
-                <w:sz w:val="28"/>
-                <w:szCs w:val="28"/>
-              </w:rPr>
-              <w:t>…………………………………..</w:t>
+              <w:t>4. КОНСТРУЮВАННЯ ПРОГРАМНОГО ЗАБЕЗПЕЧЕННЯ……………...</w:t>
             </w:r>
           </w:p>
         </w:tc>
@@ -983,6 +2403,7 @@
                 <w:rFonts w:ascii="Times New Roman" w:hAnsi="Times New Roman"/>
                 <w:b w:val="0"/>
                 <w:color w:val="000000"/>
+                <w:lang w:val="en-US"/>
               </w:rPr>
             </w:pPr>
             <w:r>
@@ -991,8 +2412,15 @@
                 <w:rFonts w:ascii="Times New Roman" w:hAnsi="Times New Roman"/>
                 <w:b w:val="0"/>
                 <w:color w:val="000000"/>
-              </w:rPr>
-              <w:t>14</w:t>
+                <w:lang w:val="en-US"/>
+              </w:rPr>
+              <w:t>2</w:t>
+            </w:r>
+            <w:r>
+              <w:rPr>
+                <w:rStyle w:val="fontstyle01"/>
+              </w:rPr>
+              <w:t>7</w:t>
             </w:r>
           </w:p>
         </w:tc>
@@ -1023,17 +2451,7 @@
                 <w:sz w:val="28"/>
                 <w:szCs w:val="28"/>
               </w:rPr>
-              <w:t>ВИСНОВКИ ДО ТЕХНІЧНОЇ ЧАСТИНИ</w:t>
-            </w:r>
-            <w:r>
-              <w:rPr>
-                <w:rStyle w:val="fontstyle21"/>
-                <w:rFonts w:ascii="Times New Roman" w:hAnsi="Times New Roman"/>
-                <w:color w:val="000000"/>
-                <w:sz w:val="28"/>
-                <w:szCs w:val="28"/>
-              </w:rPr>
-              <w:t>…………………………………..</w:t>
+              <w:t xml:space="preserve">   4.1. Загальна структура апаратно-програмного комплексу………………</w:t>
             </w:r>
           </w:p>
         </w:tc>
@@ -1051,6 +2469,7 @@
                 <w:rFonts w:ascii="Times New Roman" w:hAnsi="Times New Roman"/>
                 <w:b w:val="0"/>
                 <w:color w:val="000000"/>
+                <w:lang w:val="en-US"/>
               </w:rPr>
             </w:pPr>
             <w:r>
@@ -1059,8 +2478,15 @@
                 <w:rFonts w:ascii="Times New Roman" w:hAnsi="Times New Roman"/>
                 <w:b w:val="0"/>
                 <w:color w:val="000000"/>
-              </w:rPr>
-              <w:t>15</w:t>
+                <w:lang w:val="en-US"/>
+              </w:rPr>
+              <w:t>2</w:t>
+            </w:r>
+            <w:r>
+              <w:rPr>
+                <w:rStyle w:val="fontstyle01"/>
+              </w:rPr>
+              <w:t>7</w:t>
             </w:r>
           </w:p>
         </w:tc>
@@ -1091,17 +2517,7 @@
                 <w:sz w:val="28"/>
                 <w:szCs w:val="28"/>
               </w:rPr>
-              <w:t>ТЕОРЕТИЧНА ЧАСТИНА</w:t>
-            </w:r>
-            <w:r>
-              <w:rPr>
-                <w:rStyle w:val="fontstyle21"/>
-                <w:rFonts w:ascii="Times New Roman" w:hAnsi="Times New Roman"/>
-                <w:color w:val="000000"/>
-                <w:sz w:val="28"/>
-                <w:szCs w:val="28"/>
-              </w:rPr>
-              <w:t>……………………………………………………</w:t>
+              <w:t xml:space="preserve">   4.2. Функціональні можливості системи…………………………………...</w:t>
             </w:r>
           </w:p>
         </w:tc>
@@ -1119,6 +2535,7 @@
                 <w:rFonts w:ascii="Times New Roman" w:hAnsi="Times New Roman"/>
                 <w:b w:val="0"/>
                 <w:color w:val="000000"/>
+                <w:lang w:val="en-US"/>
               </w:rPr>
             </w:pPr>
             <w:r>
@@ -1127,8 +2544,15 @@
                 <w:rFonts w:ascii="Times New Roman" w:hAnsi="Times New Roman"/>
                 <w:b w:val="0"/>
                 <w:color w:val="000000"/>
-              </w:rPr>
-              <w:t>16</w:t>
+                <w:lang w:val="en-US"/>
+              </w:rPr>
+              <w:t>2</w:t>
+            </w:r>
+            <w:r>
+              <w:rPr>
+                <w:rStyle w:val="fontstyle01"/>
+              </w:rPr>
+              <w:t>8</w:t>
             </w:r>
           </w:p>
         </w:tc>
@@ -1159,7 +2583,7 @@
                 <w:sz w:val="28"/>
                 <w:szCs w:val="28"/>
               </w:rPr>
-              <w:t>3. ОГЛЯД ТЕМИ, СУЧАСНІ ПІДХОДИ ДО РЕАЛІЗАЦІЇ, РОЗШИРЕНА</w:t>
+              <w:t xml:space="preserve">   4.3. Користувацький інтерфейс……………………………………………..</w:t>
             </w:r>
           </w:p>
         </w:tc>
@@ -1177,75 +2601,24 @@
                 <w:rFonts w:ascii="Times New Roman" w:hAnsi="Times New Roman"/>
                 <w:b w:val="0"/>
                 <w:color w:val="000000"/>
-              </w:rPr>
-            </w:pPr>
-          </w:p>
-        </w:tc>
-      </w:tr>
-      <w:tr>
-        <w:tc>
-          <w:tcPr>
-            <w:tcW w:w="9074" w:type="dxa"/>
-            <w:shd w:val="clear" w:color="auto" w:fill="auto"/>
-          </w:tcPr>
-          <w:p>
-            <w:pPr>
-              <w:spacing w:line="360" w:lineRule="auto"/>
-              <w:jc w:val="both"/>
-              <w:rPr>
-                <w:rStyle w:val="fontstyle21"/>
-                <w:rFonts w:ascii="Times New Roman" w:hAnsi="Times New Roman"/>
-                <w:color w:val="000000"/>
-                <w:sz w:val="28"/>
-                <w:szCs w:val="28"/>
+                <w:lang w:val="en-US"/>
               </w:rPr>
             </w:pPr>
             <w:r>
               <w:rPr>
-                <w:rStyle w:val="fontstyle21"/>
-                <w:rFonts w:ascii="Times New Roman" w:hAnsi="Times New Roman"/>
+                <w:rStyle w:val="fontstyle01"/>
+                <w:rFonts w:ascii="Times New Roman" w:hAnsi="Times New Roman"/>
+                <w:b w:val="0"/>
                 <w:color w:val="000000"/>
-                <w:sz w:val="28"/>
-                <w:szCs w:val="28"/>
-              </w:rPr>
-              <w:t>ПОСТАНОВКА ЗАДАЧІ</w:t>
+                <w:lang w:val="en-US"/>
+              </w:rPr>
+              <w:t>2</w:t>
             </w:r>
             <w:r>
               <w:rPr>
-                <w:rStyle w:val="fontstyle21"/>
-                <w:rFonts w:ascii="Times New Roman" w:hAnsi="Times New Roman"/>
-                <w:color w:val="000000"/>
-                <w:sz w:val="28"/>
-                <w:szCs w:val="28"/>
-              </w:rPr>
-              <w:t>……………………………………………………...</w:t>
-            </w:r>
-          </w:p>
-        </w:tc>
-        <w:tc>
-          <w:tcPr>
-            <w:tcW w:w="496" w:type="dxa"/>
-            <w:shd w:val="clear" w:color="auto" w:fill="auto"/>
-          </w:tcPr>
-          <w:p>
-            <w:pPr>
-              <w:spacing w:line="360" w:lineRule="auto"/>
-              <w:jc w:val="center"/>
-              <w:rPr>
                 <w:rStyle w:val="fontstyle01"/>
-                <w:rFonts w:ascii="Times New Roman" w:hAnsi="Times New Roman"/>
-                <w:b w:val="0"/>
-                <w:color w:val="000000"/>
-              </w:rPr>
-            </w:pPr>
-            <w:r>
-              <w:rPr>
-                <w:rStyle w:val="fontstyle01"/>
-                <w:rFonts w:ascii="Times New Roman" w:hAnsi="Times New Roman"/>
-                <w:b w:val="0"/>
-                <w:color w:val="000000"/>
-              </w:rPr>
-              <w:t>17</w:t>
+              </w:rPr>
+              <w:t>9</w:t>
             </w:r>
           </w:p>
         </w:tc>
@@ -1276,17 +2649,7 @@
                 <w:sz w:val="28"/>
                 <w:szCs w:val="28"/>
               </w:rPr>
-              <w:t xml:space="preserve">   3.1. Призначення та область застосування</w:t>
-            </w:r>
-            <w:r>
-              <w:rPr>
-                <w:rStyle w:val="fontstyle21"/>
-                <w:rFonts w:ascii="Times New Roman" w:hAnsi="Times New Roman"/>
-                <w:color w:val="000000"/>
-                <w:sz w:val="28"/>
-                <w:szCs w:val="28"/>
-              </w:rPr>
-              <w:t>………………………………...</w:t>
+              <w:t xml:space="preserve">   4.4. Опис класів та програмних модулів…………………………………...</w:t>
             </w:r>
           </w:p>
         </w:tc>
@@ -1304,6 +2667,7 @@
                 <w:rFonts w:ascii="Times New Roman" w:hAnsi="Times New Roman"/>
                 <w:b w:val="0"/>
                 <w:color w:val="000000"/>
+                <w:lang w:val="en-US"/>
               </w:rPr>
             </w:pPr>
             <w:r>
@@ -1312,8 +2676,15 @@
                 <w:rFonts w:ascii="Times New Roman" w:hAnsi="Times New Roman"/>
                 <w:b w:val="0"/>
                 <w:color w:val="000000"/>
-              </w:rPr>
-              <w:t>17</w:t>
+                <w:lang w:val="en-US"/>
+              </w:rPr>
+              <w:t>3</w:t>
+            </w:r>
+            <w:r>
+              <w:rPr>
+                <w:rStyle w:val="fontstyle01"/>
+              </w:rPr>
+              <w:t>1</w:t>
             </w:r>
           </w:p>
         </w:tc>
@@ -1344,57 +2715,7 @@
                 <w:sz w:val="28"/>
                 <w:szCs w:val="28"/>
               </w:rPr>
-              <w:t xml:space="preserve">   3.2. </w:t>
-            </w:r>
-            <w:r>
-              <w:rPr>
-                <w:rStyle w:val="fontstyle21"/>
-                <w:rFonts w:ascii="Times New Roman" w:hAnsi="Times New Roman"/>
-                <w:color w:val="000000"/>
-                <w:sz w:val="28"/>
-                <w:szCs w:val="28"/>
-              </w:rPr>
-              <w:t>Постановка</w:t>
-            </w:r>
-            <w:r>
-              <w:rPr>
-                <w:rStyle w:val="fontstyle21"/>
-                <w:rFonts w:ascii="Times New Roman" w:hAnsi="Times New Roman"/>
-                <w:color w:val="000000"/>
-                <w:sz w:val="28"/>
-                <w:szCs w:val="28"/>
-              </w:rPr>
-              <w:t xml:space="preserve"> задачі, </w:t>
-            </w:r>
-            <w:r>
-              <w:rPr>
-                <w:rStyle w:val="fontstyle21"/>
-                <w:rFonts w:ascii="Times New Roman" w:hAnsi="Times New Roman"/>
-                <w:color w:val="000000"/>
-                <w:sz w:val="28"/>
-                <w:szCs w:val="28"/>
-              </w:rPr>
-              <w:t>огляд літератури, підходи до</w:t>
-            </w:r>
-            <w:r>
-              <w:rPr>
-                <w:rStyle w:val="fontstyle21"/>
-                <w:rFonts w:ascii="Times New Roman" w:hAnsi="Times New Roman"/>
-                <w:color w:val="000000"/>
-                <w:sz w:val="28"/>
-                <w:szCs w:val="28"/>
-              </w:rPr>
-              <w:t xml:space="preserve"> розв’язування</w:t>
-            </w:r>
-            <w:r>
-              <w:rPr>
-                <w:rStyle w:val="fontstyle21"/>
-                <w:rFonts w:ascii="Times New Roman" w:hAnsi="Times New Roman"/>
-                <w:color w:val="000000"/>
-                <w:sz w:val="28"/>
-                <w:szCs w:val="28"/>
-              </w:rPr>
-              <w:t>…….</w:t>
+              <w:t xml:space="preserve">   4.5. Методика та результати випробувань…………………………………</w:t>
             </w:r>
           </w:p>
         </w:tc>
@@ -1412,6 +2733,7 @@
                 <w:rFonts w:ascii="Times New Roman" w:hAnsi="Times New Roman"/>
                 <w:b w:val="0"/>
                 <w:color w:val="000000"/>
+                <w:lang w:val="en-US"/>
               </w:rPr>
             </w:pPr>
             <w:r>
@@ -1420,8 +2742,15 @@
                 <w:rFonts w:ascii="Times New Roman" w:hAnsi="Times New Roman"/>
                 <w:b w:val="0"/>
                 <w:color w:val="000000"/>
-              </w:rPr>
-              <w:t>17</w:t>
+                <w:lang w:val="en-US"/>
+              </w:rPr>
+              <w:t>3</w:t>
+            </w:r>
+            <w:r>
+              <w:rPr>
+                <w:rStyle w:val="fontstyle01"/>
+              </w:rPr>
+              <w:t>3</w:t>
             </w:r>
           </w:p>
         </w:tc>
@@ -1452,38 +2781,7 @@
                 <w:sz w:val="28"/>
                 <w:szCs w:val="28"/>
               </w:rPr>
-              <w:t xml:space="preserve">   3.</w:t>
-            </w:r>
-            <w:r>
-              <w:rPr>
-                <w:rStyle w:val="fontstyle21"/>
-                <w:rFonts w:ascii="Times New Roman" w:hAnsi="Times New Roman"/>
-                <w:color w:val="000000"/>
-                <w:sz w:val="28"/>
-                <w:szCs w:val="28"/>
-                <w:lang w:val="en-US"/>
-              </w:rPr>
-              <w:t>3</w:t>
-            </w:r>
-            <w:r>
-              <w:rPr>
-                <w:rStyle w:val="fontstyle21"/>
-                <w:rFonts w:ascii="Times New Roman" w:hAnsi="Times New Roman"/>
-                <w:color w:val="000000"/>
-                <w:sz w:val="28"/>
-                <w:szCs w:val="28"/>
-              </w:rPr>
-              <w:t>. Опис основних алгоритмів</w:t>
-            </w:r>
-            <w:r>
-              <w:rPr>
-                <w:rStyle w:val="fontstyle21"/>
-                <w:rFonts w:ascii="Times New Roman" w:hAnsi="Times New Roman"/>
-                <w:color w:val="000000"/>
-                <w:sz w:val="28"/>
-                <w:szCs w:val="28"/>
-              </w:rPr>
-              <w:t>……………………………………………..</w:t>
+              <w:t>ВИСНОВКИ ДО ПРАКТИЧНОЇ ЧАСТИНИ………………………………..</w:t>
             </w:r>
           </w:p>
         </w:tc>
@@ -1501,6 +2799,7 @@
                 <w:rFonts w:ascii="Times New Roman" w:hAnsi="Times New Roman"/>
                 <w:b w:val="0"/>
                 <w:color w:val="000000"/>
+                <w:lang w:val="en-US"/>
               </w:rPr>
             </w:pPr>
             <w:r>
@@ -1509,8 +2808,15 @@
                 <w:rFonts w:ascii="Times New Roman" w:hAnsi="Times New Roman"/>
                 <w:b w:val="0"/>
                 <w:color w:val="000000"/>
-              </w:rPr>
-              <w:t>25</w:t>
+                <w:lang w:val="en-US"/>
+              </w:rPr>
+              <w:t>3</w:t>
+            </w:r>
+            <w:r>
+              <w:rPr>
+                <w:rStyle w:val="fontstyle01"/>
+              </w:rPr>
+              <w:t>4</w:t>
             </w:r>
           </w:p>
         </w:tc>
@@ -1528,8 +2834,6 @@
               <w:rPr>
                 <w:rStyle w:val="fontstyle21"/>
                 <w:rFonts w:ascii="Times New Roman" w:hAnsi="Times New Roman"/>
-                <w:b/>
-                <w:bCs/>
                 <w:color w:val="000000"/>
                 <w:sz w:val="28"/>
                 <w:szCs w:val="28"/>
@@ -1537,54 +2841,13 @@
             </w:pPr>
             <w:r>
               <w:rPr>
-                <w:rStyle w:val="fontstyle01"/>
-                <w:rFonts w:ascii="Times New Roman" w:hAnsi="Times New Roman"/>
-                <w:b w:val="0"/>
-                <w:bCs w:val="0"/>
+                <w:rStyle w:val="fontstyle21"/>
+                <w:rFonts w:ascii="Times New Roman" w:hAnsi="Times New Roman"/>
                 <w:color w:val="000000"/>
-              </w:rPr>
-              <w:t xml:space="preserve">      </w:t>
-            </w:r>
-            <w:r>
-              <w:rPr>
-                <w:rStyle w:val="fontstyle01"/>
-                <w:rFonts w:ascii="Times New Roman" w:hAnsi="Times New Roman"/>
-                <w:b w:val="0"/>
-                <w:bCs w:val="0"/>
-                <w:color w:val="000000"/>
-              </w:rPr>
-              <w:t>3.</w:t>
-            </w:r>
-            <w:r>
-              <w:rPr>
-                <w:rStyle w:val="fontstyle01"/>
-                <w:rFonts w:ascii="Times New Roman" w:hAnsi="Times New Roman"/>
-                <w:b w:val="0"/>
-                <w:bCs w:val="0"/>
-                <w:color w:val="000000"/>
-                <w:lang w:val="ru-RU"/>
-              </w:rPr>
-              <w:t>3</w:t>
-            </w:r>
-            <w:r>
-              <w:rPr>
-                <w:rStyle w:val="fontstyle01"/>
-                <w:rFonts w:ascii="Times New Roman" w:hAnsi="Times New Roman"/>
-                <w:b w:val="0"/>
-                <w:bCs w:val="0"/>
-                <w:color w:val="000000"/>
-              </w:rPr>
-              <w:t>.1 Алгоритм конвертування діалогових вікон</w:t>
-            </w:r>
-            <w:r>
-              <w:rPr>
-                <w:rStyle w:val="fontstyle01"/>
-                <w:rFonts w:ascii="Times New Roman" w:hAnsi="Times New Roman"/>
-                <w:b w:val="0"/>
-                <w:bCs w:val="0"/>
-                <w:color w:val="000000"/>
-              </w:rPr>
-              <w:t>......................................</w:t>
+                <w:sz w:val="28"/>
+                <w:szCs w:val="28"/>
+              </w:rPr>
+              <w:t>ЗАГАЛЬНІ ВИСНОВКИ ДО РОБОТИ………………………………………</w:t>
             </w:r>
           </w:p>
         </w:tc>
@@ -1602,6 +2865,7 @@
                 <w:rFonts w:ascii="Times New Roman" w:hAnsi="Times New Roman"/>
                 <w:b w:val="0"/>
                 <w:color w:val="000000"/>
+                <w:lang w:val="en-US"/>
               </w:rPr>
             </w:pPr>
             <w:r>
@@ -1610,8 +2874,15 @@
                 <w:rFonts w:ascii="Times New Roman" w:hAnsi="Times New Roman"/>
                 <w:b w:val="0"/>
                 <w:color w:val="000000"/>
-              </w:rPr>
-              <w:t>25</w:t>
+                <w:lang w:val="en-US"/>
+              </w:rPr>
+              <w:t>3</w:t>
+            </w:r>
+            <w:r>
+              <w:rPr>
+                <w:rStyle w:val="fontstyle01"/>
+              </w:rPr>
+              <w:t>5</w:t>
             </w:r>
           </w:p>
         </w:tc>
@@ -1629,8 +2900,6 @@
               <w:rPr>
                 <w:rStyle w:val="fontstyle21"/>
                 <w:rFonts w:ascii="Times New Roman" w:hAnsi="Times New Roman"/>
-                <w:b/>
-                <w:bCs/>
                 <w:color w:val="000000"/>
                 <w:sz w:val="28"/>
                 <w:szCs w:val="28"/>
@@ -1638,54 +2907,13 @@
             </w:pPr>
             <w:r>
               <w:rPr>
-                <w:rStyle w:val="fontstyle01"/>
-                <w:rFonts w:ascii="Times New Roman" w:hAnsi="Times New Roman"/>
-                <w:b w:val="0"/>
-                <w:bCs w:val="0"/>
+                <w:rStyle w:val="fontstyle21"/>
+                <w:rFonts w:ascii="Times New Roman" w:hAnsi="Times New Roman"/>
                 <w:color w:val="000000"/>
-              </w:rPr>
-              <w:t xml:space="preserve">      </w:t>
-            </w:r>
-            <w:r>
-              <w:rPr>
-                <w:rStyle w:val="fontstyle01"/>
-                <w:rFonts w:ascii="Times New Roman" w:hAnsi="Times New Roman"/>
-                <w:b w:val="0"/>
-                <w:bCs w:val="0"/>
-                <w:color w:val="000000"/>
-              </w:rPr>
-              <w:t>3.</w:t>
-            </w:r>
-            <w:r>
-              <w:rPr>
-                <w:rStyle w:val="fontstyle01"/>
-                <w:rFonts w:ascii="Times New Roman" w:hAnsi="Times New Roman"/>
-                <w:b w:val="0"/>
-                <w:bCs w:val="0"/>
-                <w:color w:val="000000"/>
-                <w:lang w:val="ru-RU"/>
-              </w:rPr>
-              <w:t>3</w:t>
-            </w:r>
-            <w:r>
-              <w:rPr>
-                <w:rStyle w:val="fontstyle01"/>
-                <w:rFonts w:ascii="Times New Roman" w:hAnsi="Times New Roman"/>
-                <w:b w:val="0"/>
-                <w:bCs w:val="0"/>
-                <w:color w:val="000000"/>
-              </w:rPr>
-              <w:t>.2 Алгоритм експортування проектів</w:t>
-            </w:r>
-            <w:r>
-              <w:rPr>
-                <w:rStyle w:val="fontstyle01"/>
-                <w:rFonts w:ascii="Times New Roman" w:hAnsi="Times New Roman"/>
-                <w:b w:val="0"/>
-                <w:bCs w:val="0"/>
-                <w:color w:val="000000"/>
-              </w:rPr>
-              <w:t>....................................................</w:t>
+                <w:sz w:val="28"/>
+                <w:szCs w:val="28"/>
+              </w:rPr>
+              <w:t>ВИКОРИСТАНА ЛІТЕРАТУРА……………………………………………...</w:t>
             </w:r>
           </w:p>
         </w:tc>
@@ -1703,6 +2931,7 @@
                 <w:rFonts w:ascii="Times New Roman" w:hAnsi="Times New Roman"/>
                 <w:b w:val="0"/>
                 <w:color w:val="000000"/>
+                <w:lang w:val="en-US"/>
               </w:rPr>
             </w:pPr>
             <w:r>
@@ -1711,8 +2940,15 @@
                 <w:rFonts w:ascii="Times New Roman" w:hAnsi="Times New Roman"/>
                 <w:b w:val="0"/>
                 <w:color w:val="000000"/>
-              </w:rPr>
-              <w:t>25</w:t>
+                <w:lang w:val="en-US"/>
+              </w:rPr>
+              <w:t>3</w:t>
+            </w:r>
+            <w:r>
+              <w:rPr>
+                <w:rStyle w:val="fontstyle01"/>
+              </w:rPr>
+              <w:t>6</w:t>
             </w:r>
           </w:p>
         </w:tc>
@@ -1730,8 +2966,6 @@
               <w:rPr>
                 <w:rStyle w:val="fontstyle21"/>
                 <w:rFonts w:ascii="Times New Roman" w:hAnsi="Times New Roman"/>
-                <w:b/>
-                <w:bCs/>
                 <w:color w:val="000000"/>
                 <w:sz w:val="28"/>
                 <w:szCs w:val="28"/>
@@ -1739,54 +2973,13 @@
             </w:pPr>
             <w:r>
               <w:rPr>
-                <w:rStyle w:val="fontstyle01"/>
-                <w:rFonts w:ascii="Times New Roman" w:hAnsi="Times New Roman"/>
-                <w:b w:val="0"/>
-                <w:bCs w:val="0"/>
+                <w:rStyle w:val="fontstyle21"/>
+                <w:rFonts w:ascii="Times New Roman" w:hAnsi="Times New Roman"/>
                 <w:color w:val="000000"/>
-              </w:rPr>
-              <w:t xml:space="preserve">      </w:t>
-            </w:r>
-            <w:r>
-              <w:rPr>
-                <w:rStyle w:val="fontstyle01"/>
-                <w:rFonts w:ascii="Times New Roman" w:hAnsi="Times New Roman"/>
-                <w:b w:val="0"/>
-                <w:bCs w:val="0"/>
-                <w:color w:val="000000"/>
-              </w:rPr>
-              <w:t>3.</w:t>
-            </w:r>
-            <w:r>
-              <w:rPr>
-                <w:rStyle w:val="fontstyle01"/>
-                <w:rFonts w:ascii="Times New Roman" w:hAnsi="Times New Roman"/>
-                <w:b w:val="0"/>
-                <w:bCs w:val="0"/>
-                <w:color w:val="000000"/>
-                <w:lang w:val="en-US"/>
-              </w:rPr>
-              <w:t>3</w:t>
-            </w:r>
-            <w:r>
-              <w:rPr>
-                <w:rStyle w:val="fontstyle01"/>
-                <w:rFonts w:ascii="Times New Roman" w:hAnsi="Times New Roman"/>
-                <w:b w:val="0"/>
-                <w:bCs w:val="0"/>
-                <w:color w:val="000000"/>
-              </w:rPr>
-              <w:t>.3 Алгоритм внутрішнього збереження проектів</w:t>
-            </w:r>
-            <w:r>
-              <w:rPr>
-                <w:rStyle w:val="fontstyle01"/>
-                <w:rFonts w:ascii="Times New Roman" w:hAnsi="Times New Roman"/>
-                <w:b w:val="0"/>
-                <w:bCs w:val="0"/>
-                <w:color w:val="000000"/>
-              </w:rPr>
-              <w:t>.................................</w:t>
+                <w:sz w:val="28"/>
+                <w:szCs w:val="28"/>
+              </w:rPr>
+              <w:t>ДОДАТКИ……………………………………………………………………...</w:t>
             </w:r>
           </w:p>
         </w:tc>
@@ -1804,6 +2997,7 @@
                 <w:rFonts w:ascii="Times New Roman" w:hAnsi="Times New Roman"/>
                 <w:b w:val="0"/>
                 <w:color w:val="000000"/>
+                <w:lang w:val="en-US"/>
               </w:rPr>
             </w:pPr>
             <w:r>
@@ -1812,8 +3006,15 @@
                 <w:rFonts w:ascii="Times New Roman" w:hAnsi="Times New Roman"/>
                 <w:b w:val="0"/>
                 <w:color w:val="000000"/>
-              </w:rPr>
-              <w:t>25</w:t>
+                <w:lang w:val="en-US"/>
+              </w:rPr>
+              <w:t>3</w:t>
+            </w:r>
+            <w:r>
+              <w:rPr>
+                <w:rStyle w:val="fontstyle01"/>
+              </w:rPr>
+              <w:t>7</w:t>
             </w:r>
           </w:p>
         </w:tc>
@@ -1831,8 +3032,6 @@
               <w:rPr>
                 <w:rStyle w:val="fontstyle21"/>
                 <w:rFonts w:ascii="Times New Roman" w:hAnsi="Times New Roman"/>
-                <w:b/>
-                <w:bCs/>
                 <w:color w:val="000000"/>
                 <w:sz w:val="28"/>
                 <w:szCs w:val="28"/>
@@ -1840,54 +3039,13 @@
             </w:pPr>
             <w:r>
               <w:rPr>
-                <w:rStyle w:val="fontstyle01"/>
-                <w:rFonts w:ascii="Times New Roman" w:hAnsi="Times New Roman"/>
-                <w:b w:val="0"/>
-                <w:bCs w:val="0"/>
+                <w:rStyle w:val="fontstyle21"/>
+                <w:rFonts w:ascii="Times New Roman" w:hAnsi="Times New Roman"/>
                 <w:color w:val="000000"/>
-              </w:rPr>
-              <w:t xml:space="preserve">      </w:t>
-            </w:r>
-            <w:r>
-              <w:rPr>
-                <w:rStyle w:val="fontstyle01"/>
-                <w:rFonts w:ascii="Times New Roman" w:hAnsi="Times New Roman"/>
-                <w:b w:val="0"/>
-                <w:bCs w:val="0"/>
-                <w:color w:val="000000"/>
-              </w:rPr>
-              <w:t>3.</w:t>
-            </w:r>
-            <w:r>
-              <w:rPr>
-                <w:rStyle w:val="fontstyle01"/>
-                <w:rFonts w:ascii="Times New Roman" w:hAnsi="Times New Roman"/>
-                <w:b w:val="0"/>
-                <w:bCs w:val="0"/>
-                <w:color w:val="000000"/>
-                <w:lang w:val="en-US"/>
-              </w:rPr>
-              <w:t>3</w:t>
-            </w:r>
-            <w:r>
-              <w:rPr>
-                <w:rStyle w:val="fontstyle01"/>
-                <w:rFonts w:ascii="Times New Roman" w:hAnsi="Times New Roman"/>
-                <w:b w:val="0"/>
-                <w:bCs w:val="0"/>
-                <w:color w:val="000000"/>
-              </w:rPr>
-              <w:t>.4 Алгоритм побудови інсталятора</w:t>
-            </w:r>
-            <w:r>
-              <w:rPr>
-                <w:rStyle w:val="fontstyle01"/>
-                <w:rFonts w:ascii="Times New Roman" w:hAnsi="Times New Roman"/>
-                <w:b w:val="0"/>
-                <w:bCs w:val="0"/>
-                <w:color w:val="000000"/>
-              </w:rPr>
-              <w:t>.......................................................</w:t>
+                <w:sz w:val="28"/>
+                <w:szCs w:val="28"/>
+              </w:rPr>
+              <w:t xml:space="preserve">   Додаток А…………………………………………………………………….</w:t>
             </w:r>
           </w:p>
         </w:tc>
@@ -1905,6 +3063,7 @@
                 <w:rFonts w:ascii="Times New Roman" w:hAnsi="Times New Roman"/>
                 <w:b w:val="0"/>
                 <w:color w:val="000000"/>
+                <w:lang w:val="en-US"/>
               </w:rPr>
             </w:pPr>
             <w:r>
@@ -1913,8 +3072,15 @@
                 <w:rFonts w:ascii="Times New Roman" w:hAnsi="Times New Roman"/>
                 <w:b w:val="0"/>
                 <w:color w:val="000000"/>
-              </w:rPr>
-              <w:t>25</w:t>
+                <w:lang w:val="en-US"/>
+              </w:rPr>
+              <w:t>3</w:t>
+            </w:r>
+            <w:r>
+              <w:rPr>
+                <w:rStyle w:val="fontstyle01"/>
+              </w:rPr>
+              <w:t>7</w:t>
             </w:r>
           </w:p>
         </w:tc>
@@ -1945,949 +3111,6 @@
                 <w:sz w:val="28"/>
                 <w:szCs w:val="28"/>
               </w:rPr>
-              <w:t xml:space="preserve">   3.</w:t>
-            </w:r>
-            <w:r>
-              <w:rPr>
-                <w:rStyle w:val="fontstyle21"/>
-                <w:rFonts w:ascii="Times New Roman" w:hAnsi="Times New Roman"/>
-                <w:color w:val="000000"/>
-                <w:sz w:val="28"/>
-                <w:szCs w:val="28"/>
-                <w:lang w:val="en-US"/>
-              </w:rPr>
-              <w:t>4</w:t>
-            </w:r>
-            <w:r>
-              <w:rPr>
-                <w:rStyle w:val="fontstyle21"/>
-                <w:rFonts w:ascii="Times New Roman" w:hAnsi="Times New Roman"/>
-                <w:color w:val="000000"/>
-                <w:sz w:val="28"/>
-                <w:szCs w:val="28"/>
-              </w:rPr>
-              <w:t>. Опис інструментальних засобів</w:t>
-            </w:r>
-            <w:r>
-              <w:rPr>
-                <w:rStyle w:val="fontstyle21"/>
-                <w:rFonts w:ascii="Times New Roman" w:hAnsi="Times New Roman"/>
-                <w:color w:val="000000"/>
-                <w:sz w:val="28"/>
-                <w:szCs w:val="28"/>
-              </w:rPr>
-              <w:t>………………………………………..</w:t>
-            </w:r>
-          </w:p>
-        </w:tc>
-        <w:tc>
-          <w:tcPr>
-            <w:tcW w:w="496" w:type="dxa"/>
-            <w:shd w:val="clear" w:color="auto" w:fill="auto"/>
-          </w:tcPr>
-          <w:p>
-            <w:pPr>
-              <w:spacing w:line="360" w:lineRule="auto"/>
-              <w:jc w:val="center"/>
-              <w:rPr>
-                <w:rStyle w:val="fontstyle01"/>
-                <w:rFonts w:ascii="Times New Roman" w:hAnsi="Times New Roman"/>
-                <w:b w:val="0"/>
-                <w:color w:val="000000"/>
-              </w:rPr>
-            </w:pPr>
-            <w:r>
-              <w:rPr>
-                <w:rStyle w:val="fontstyle01"/>
-                <w:rFonts w:ascii="Times New Roman" w:hAnsi="Times New Roman"/>
-                <w:b w:val="0"/>
-                <w:color w:val="000000"/>
-              </w:rPr>
-              <w:t>36</w:t>
-            </w:r>
-          </w:p>
-        </w:tc>
-      </w:tr>
-      <w:tr>
-        <w:tc>
-          <w:tcPr>
-            <w:tcW w:w="9074" w:type="dxa"/>
-            <w:shd w:val="clear" w:color="auto" w:fill="auto"/>
-          </w:tcPr>
-          <w:p>
-            <w:pPr>
-              <w:spacing w:line="360" w:lineRule="auto"/>
-              <w:jc w:val="both"/>
-              <w:rPr>
-                <w:rStyle w:val="fontstyle21"/>
-                <w:rFonts w:ascii="Times New Roman" w:hAnsi="Times New Roman"/>
-                <w:color w:val="000000"/>
-                <w:sz w:val="28"/>
-                <w:szCs w:val="28"/>
-              </w:rPr>
-            </w:pPr>
-            <w:r>
-              <w:rPr>
-                <w:rStyle w:val="fontstyle21"/>
-                <w:rFonts w:ascii="Times New Roman" w:hAnsi="Times New Roman"/>
-                <w:color w:val="000000"/>
-                <w:sz w:val="28"/>
-                <w:szCs w:val="28"/>
-              </w:rPr>
-              <w:t xml:space="preserve">   3.</w:t>
-            </w:r>
-            <w:r>
-              <w:rPr>
-                <w:rStyle w:val="fontstyle21"/>
-                <w:rFonts w:ascii="Times New Roman" w:hAnsi="Times New Roman"/>
-                <w:color w:val="000000"/>
-                <w:sz w:val="28"/>
-                <w:szCs w:val="28"/>
-                <w:lang w:val="ru-RU"/>
-              </w:rPr>
-              <w:t>5</w:t>
-            </w:r>
-            <w:r>
-              <w:rPr>
-                <w:rStyle w:val="fontstyle21"/>
-                <w:rFonts w:ascii="Times New Roman" w:hAnsi="Times New Roman"/>
-                <w:color w:val="000000"/>
-                <w:sz w:val="28"/>
-                <w:szCs w:val="28"/>
-              </w:rPr>
-              <w:t xml:space="preserve">. Загальна структура розробленого </w:t>
-            </w:r>
-            <w:r>
-              <w:rPr>
-                <w:rStyle w:val="fontstyle21"/>
-                <w:rFonts w:ascii="Times New Roman" w:hAnsi="Times New Roman"/>
-                <w:color w:val="000000"/>
-                <w:sz w:val="28"/>
-                <w:szCs w:val="28"/>
-              </w:rPr>
-              <w:t>програмного продукту</w:t>
-            </w:r>
-            <w:r>
-              <w:rPr>
-                <w:rStyle w:val="fontstyle21"/>
-                <w:rFonts w:ascii="Times New Roman" w:hAnsi="Times New Roman"/>
-                <w:color w:val="000000"/>
-                <w:sz w:val="28"/>
-                <w:szCs w:val="28"/>
-              </w:rPr>
-              <w:t>…………..</w:t>
-            </w:r>
-          </w:p>
-        </w:tc>
-        <w:tc>
-          <w:tcPr>
-            <w:tcW w:w="496" w:type="dxa"/>
-            <w:shd w:val="clear" w:color="auto" w:fill="auto"/>
-          </w:tcPr>
-          <w:p>
-            <w:pPr>
-              <w:spacing w:line="360" w:lineRule="auto"/>
-              <w:jc w:val="center"/>
-              <w:rPr>
-                <w:rStyle w:val="fontstyle01"/>
-                <w:rFonts w:ascii="Times New Roman" w:hAnsi="Times New Roman"/>
-                <w:b w:val="0"/>
-                <w:color w:val="000000"/>
-              </w:rPr>
-            </w:pPr>
-            <w:r>
-              <w:rPr>
-                <w:rStyle w:val="fontstyle01"/>
-                <w:rFonts w:ascii="Times New Roman" w:hAnsi="Times New Roman"/>
-                <w:b w:val="0"/>
-                <w:color w:val="000000"/>
-              </w:rPr>
-              <w:t>18</w:t>
-            </w:r>
-          </w:p>
-        </w:tc>
-      </w:tr>
-      <w:tr>
-        <w:tc>
-          <w:tcPr>
-            <w:tcW w:w="9074" w:type="dxa"/>
-            <w:shd w:val="clear" w:color="auto" w:fill="auto"/>
-          </w:tcPr>
-          <w:p>
-            <w:pPr>
-              <w:spacing w:line="360" w:lineRule="auto"/>
-              <w:jc w:val="both"/>
-              <w:rPr>
-                <w:rStyle w:val="fontstyle21"/>
-                <w:rFonts w:ascii="Times New Roman" w:hAnsi="Times New Roman"/>
-                <w:color w:val="000000"/>
-                <w:sz w:val="28"/>
-                <w:szCs w:val="28"/>
-              </w:rPr>
-            </w:pPr>
-            <w:r>
-              <w:rPr>
-                <w:rStyle w:val="fontstyle21"/>
-                <w:rFonts w:ascii="Times New Roman" w:hAnsi="Times New Roman"/>
-                <w:color w:val="000000"/>
-                <w:sz w:val="28"/>
-                <w:szCs w:val="28"/>
-              </w:rPr>
-              <w:t>ВИСНОВКИ ДО ТЕОРЕТИЧНОЇ ЧАСТИНИ………………………………</w:t>
-            </w:r>
-          </w:p>
-        </w:tc>
-        <w:tc>
-          <w:tcPr>
-            <w:tcW w:w="496" w:type="dxa"/>
-            <w:shd w:val="clear" w:color="auto" w:fill="auto"/>
-          </w:tcPr>
-          <w:p>
-            <w:pPr>
-              <w:spacing w:line="360" w:lineRule="auto"/>
-              <w:jc w:val="center"/>
-              <w:rPr>
-                <w:rStyle w:val="fontstyle01"/>
-                <w:rFonts w:ascii="Times New Roman" w:hAnsi="Times New Roman"/>
-                <w:b w:val="0"/>
-                <w:color w:val="000000"/>
-              </w:rPr>
-            </w:pPr>
-            <w:r>
-              <w:rPr>
-                <w:rStyle w:val="fontstyle01"/>
-                <w:rFonts w:ascii="Times New Roman" w:hAnsi="Times New Roman"/>
-                <w:b w:val="0"/>
-                <w:color w:val="000000"/>
-              </w:rPr>
-              <w:t>37</w:t>
-            </w:r>
-          </w:p>
-        </w:tc>
-      </w:tr>
-      <w:tr>
-        <w:tc>
-          <w:tcPr>
-            <w:tcW w:w="9074" w:type="dxa"/>
-            <w:shd w:val="clear" w:color="auto" w:fill="auto"/>
-          </w:tcPr>
-          <w:p>
-            <w:pPr>
-              <w:spacing w:line="360" w:lineRule="auto"/>
-              <w:jc w:val="both"/>
-              <w:rPr>
-                <w:rStyle w:val="fontstyle21"/>
-                <w:rFonts w:ascii="Times New Roman" w:hAnsi="Times New Roman"/>
-                <w:color w:val="000000"/>
-                <w:sz w:val="28"/>
-                <w:szCs w:val="28"/>
-              </w:rPr>
-            </w:pPr>
-            <w:r>
-              <w:rPr>
-                <w:rStyle w:val="fontstyle21"/>
-                <w:rFonts w:ascii="Times New Roman" w:hAnsi="Times New Roman"/>
-                <w:color w:val="000000"/>
-                <w:sz w:val="28"/>
-                <w:szCs w:val="28"/>
-              </w:rPr>
-              <w:lastRenderedPageBreak/>
-              <w:t>ПРАКТИЧНА ЧАСТИНА…………………………………………………….</w:t>
-            </w:r>
-          </w:p>
-        </w:tc>
-        <w:tc>
-          <w:tcPr>
-            <w:tcW w:w="496" w:type="dxa"/>
-            <w:shd w:val="clear" w:color="auto" w:fill="auto"/>
-          </w:tcPr>
-          <w:p>
-            <w:pPr>
-              <w:spacing w:line="360" w:lineRule="auto"/>
-              <w:jc w:val="center"/>
-              <w:rPr>
-                <w:rStyle w:val="fontstyle01"/>
-                <w:rFonts w:ascii="Times New Roman" w:hAnsi="Times New Roman"/>
-                <w:b w:val="0"/>
-                <w:color w:val="000000"/>
-              </w:rPr>
-            </w:pPr>
-            <w:r>
-              <w:rPr>
-                <w:rStyle w:val="fontstyle01"/>
-                <w:rFonts w:ascii="Times New Roman" w:hAnsi="Times New Roman"/>
-                <w:b w:val="0"/>
-                <w:color w:val="000000"/>
-              </w:rPr>
-              <w:t>39</w:t>
-            </w:r>
-          </w:p>
-        </w:tc>
-      </w:tr>
-      <w:tr>
-        <w:tc>
-          <w:tcPr>
-            <w:tcW w:w="9074" w:type="dxa"/>
-            <w:shd w:val="clear" w:color="auto" w:fill="auto"/>
-          </w:tcPr>
-          <w:p>
-            <w:pPr>
-              <w:spacing w:line="360" w:lineRule="auto"/>
-              <w:jc w:val="both"/>
-              <w:rPr>
-                <w:rStyle w:val="fontstyle21"/>
-                <w:rFonts w:ascii="Times New Roman" w:hAnsi="Times New Roman"/>
-                <w:color w:val="000000"/>
-                <w:sz w:val="28"/>
-                <w:szCs w:val="28"/>
-              </w:rPr>
-            </w:pPr>
-            <w:r>
-              <w:rPr>
-                <w:rStyle w:val="fontstyle21"/>
-                <w:rFonts w:ascii="Times New Roman" w:hAnsi="Times New Roman"/>
-                <w:color w:val="000000"/>
-                <w:sz w:val="28"/>
-                <w:szCs w:val="28"/>
-              </w:rPr>
-              <w:t>4. КОНСТРУЮВАННЯ ПРОГРАМНОГО ЗАБЕЗПЕЧЕННЯ……………...</w:t>
-            </w:r>
-          </w:p>
-        </w:tc>
-        <w:tc>
-          <w:tcPr>
-            <w:tcW w:w="496" w:type="dxa"/>
-            <w:shd w:val="clear" w:color="auto" w:fill="auto"/>
-          </w:tcPr>
-          <w:p>
-            <w:pPr>
-              <w:spacing w:line="360" w:lineRule="auto"/>
-              <w:jc w:val="center"/>
-              <w:rPr>
-                <w:rStyle w:val="fontstyle01"/>
-                <w:rFonts w:ascii="Times New Roman" w:hAnsi="Times New Roman"/>
-                <w:b w:val="0"/>
-                <w:color w:val="000000"/>
-              </w:rPr>
-            </w:pPr>
-            <w:r>
-              <w:rPr>
-                <w:rStyle w:val="fontstyle01"/>
-                <w:rFonts w:ascii="Times New Roman" w:hAnsi="Times New Roman"/>
-                <w:b w:val="0"/>
-                <w:color w:val="000000"/>
-              </w:rPr>
-              <w:t>40</w:t>
-            </w:r>
-          </w:p>
-        </w:tc>
-      </w:tr>
-      <w:tr>
-        <w:tc>
-          <w:tcPr>
-            <w:tcW w:w="9074" w:type="dxa"/>
-            <w:shd w:val="clear" w:color="auto" w:fill="auto"/>
-          </w:tcPr>
-          <w:p>
-            <w:pPr>
-              <w:spacing w:line="360" w:lineRule="auto"/>
-              <w:jc w:val="both"/>
-              <w:rPr>
-                <w:rStyle w:val="fontstyle21"/>
-                <w:rFonts w:ascii="Times New Roman" w:hAnsi="Times New Roman"/>
-                <w:color w:val="000000"/>
-                <w:sz w:val="28"/>
-                <w:szCs w:val="28"/>
-              </w:rPr>
-            </w:pPr>
-            <w:r>
-              <w:rPr>
-                <w:rStyle w:val="fontstyle21"/>
-                <w:rFonts w:ascii="Times New Roman" w:hAnsi="Times New Roman"/>
-                <w:color w:val="000000"/>
-                <w:sz w:val="28"/>
-                <w:szCs w:val="28"/>
-              </w:rPr>
-              <w:t xml:space="preserve">   4.1. Загальна структура апаратно-програмного комплексу………………</w:t>
-            </w:r>
-          </w:p>
-        </w:tc>
-        <w:tc>
-          <w:tcPr>
-            <w:tcW w:w="496" w:type="dxa"/>
-            <w:shd w:val="clear" w:color="auto" w:fill="auto"/>
-          </w:tcPr>
-          <w:p>
-            <w:pPr>
-              <w:spacing w:line="360" w:lineRule="auto"/>
-              <w:jc w:val="center"/>
-              <w:rPr>
-                <w:rStyle w:val="fontstyle01"/>
-                <w:rFonts w:ascii="Times New Roman" w:hAnsi="Times New Roman"/>
-                <w:b w:val="0"/>
-                <w:color w:val="000000"/>
-              </w:rPr>
-            </w:pPr>
-            <w:r>
-              <w:rPr>
-                <w:rStyle w:val="fontstyle01"/>
-                <w:rFonts w:ascii="Times New Roman" w:hAnsi="Times New Roman"/>
-                <w:b w:val="0"/>
-                <w:color w:val="000000"/>
-              </w:rPr>
-              <w:t>40</w:t>
-            </w:r>
-          </w:p>
-        </w:tc>
-      </w:tr>
-      <w:tr>
-        <w:tc>
-          <w:tcPr>
-            <w:tcW w:w="9074" w:type="dxa"/>
-            <w:shd w:val="clear" w:color="auto" w:fill="auto"/>
-          </w:tcPr>
-          <w:p>
-            <w:pPr>
-              <w:spacing w:line="360" w:lineRule="auto"/>
-              <w:jc w:val="both"/>
-              <w:rPr>
-                <w:rStyle w:val="fontstyle21"/>
-                <w:rFonts w:ascii="Times New Roman" w:hAnsi="Times New Roman"/>
-                <w:color w:val="000000"/>
-                <w:sz w:val="28"/>
-                <w:szCs w:val="28"/>
-              </w:rPr>
-            </w:pPr>
-            <w:r>
-              <w:rPr>
-                <w:rStyle w:val="fontstyle21"/>
-                <w:rFonts w:ascii="Times New Roman" w:hAnsi="Times New Roman"/>
-                <w:color w:val="000000"/>
-                <w:sz w:val="28"/>
-                <w:szCs w:val="28"/>
-              </w:rPr>
-              <w:t xml:space="preserve">   4.2. Функціональні можливості системи…………………………………...</w:t>
-            </w:r>
-          </w:p>
-        </w:tc>
-        <w:tc>
-          <w:tcPr>
-            <w:tcW w:w="496" w:type="dxa"/>
-            <w:shd w:val="clear" w:color="auto" w:fill="auto"/>
-          </w:tcPr>
-          <w:p>
-            <w:pPr>
-              <w:spacing w:line="360" w:lineRule="auto"/>
-              <w:jc w:val="center"/>
-              <w:rPr>
-                <w:rStyle w:val="fontstyle01"/>
-                <w:rFonts w:ascii="Times New Roman" w:hAnsi="Times New Roman"/>
-                <w:b w:val="0"/>
-                <w:color w:val="000000"/>
-              </w:rPr>
-            </w:pPr>
-            <w:r>
-              <w:rPr>
-                <w:rStyle w:val="fontstyle01"/>
-                <w:rFonts w:ascii="Times New Roman" w:hAnsi="Times New Roman"/>
-                <w:b w:val="0"/>
-                <w:color w:val="000000"/>
-              </w:rPr>
-              <w:t>41</w:t>
-            </w:r>
-          </w:p>
-        </w:tc>
-      </w:tr>
-      <w:tr>
-        <w:tc>
-          <w:tcPr>
-            <w:tcW w:w="9074" w:type="dxa"/>
-            <w:shd w:val="clear" w:color="auto" w:fill="auto"/>
-          </w:tcPr>
-          <w:p>
-            <w:pPr>
-              <w:spacing w:line="360" w:lineRule="auto"/>
-              <w:jc w:val="both"/>
-              <w:rPr>
-                <w:rStyle w:val="fontstyle21"/>
-                <w:rFonts w:ascii="Times New Roman" w:hAnsi="Times New Roman"/>
-                <w:color w:val="000000"/>
-                <w:sz w:val="28"/>
-                <w:szCs w:val="28"/>
-              </w:rPr>
-            </w:pPr>
-            <w:r>
-              <w:rPr>
-                <w:rStyle w:val="fontstyle21"/>
-                <w:rFonts w:ascii="Times New Roman" w:hAnsi="Times New Roman"/>
-                <w:color w:val="000000"/>
-                <w:sz w:val="28"/>
-                <w:szCs w:val="28"/>
-              </w:rPr>
-              <w:t xml:space="preserve">   4.3. Користувацький інтерфейс……………………………………………..</w:t>
-            </w:r>
-          </w:p>
-        </w:tc>
-        <w:tc>
-          <w:tcPr>
-            <w:tcW w:w="496" w:type="dxa"/>
-            <w:shd w:val="clear" w:color="auto" w:fill="auto"/>
-          </w:tcPr>
-          <w:p>
-            <w:pPr>
-              <w:spacing w:line="360" w:lineRule="auto"/>
-              <w:jc w:val="center"/>
-              <w:rPr>
-                <w:rStyle w:val="fontstyle01"/>
-                <w:rFonts w:ascii="Times New Roman" w:hAnsi="Times New Roman"/>
-                <w:b w:val="0"/>
-                <w:color w:val="000000"/>
-              </w:rPr>
-            </w:pPr>
-            <w:r>
-              <w:rPr>
-                <w:rStyle w:val="fontstyle01"/>
-                <w:rFonts w:ascii="Times New Roman" w:hAnsi="Times New Roman"/>
-                <w:b w:val="0"/>
-                <w:color w:val="000000"/>
-              </w:rPr>
-              <w:t>41</w:t>
-            </w:r>
-          </w:p>
-        </w:tc>
-      </w:tr>
-      <w:tr>
-        <w:tc>
-          <w:tcPr>
-            <w:tcW w:w="9074" w:type="dxa"/>
-            <w:shd w:val="clear" w:color="auto" w:fill="auto"/>
-          </w:tcPr>
-          <w:p>
-            <w:pPr>
-              <w:spacing w:line="360" w:lineRule="auto"/>
-              <w:jc w:val="both"/>
-              <w:rPr>
-                <w:rStyle w:val="fontstyle21"/>
-                <w:rFonts w:ascii="Times New Roman" w:hAnsi="Times New Roman"/>
-                <w:color w:val="000000"/>
-                <w:sz w:val="28"/>
-                <w:szCs w:val="28"/>
-              </w:rPr>
-            </w:pPr>
-            <w:r>
-              <w:rPr>
-                <w:rStyle w:val="fontstyle21"/>
-                <w:rFonts w:ascii="Times New Roman" w:hAnsi="Times New Roman"/>
-                <w:color w:val="000000"/>
-                <w:sz w:val="28"/>
-                <w:szCs w:val="28"/>
-              </w:rPr>
-              <w:t xml:space="preserve">   4.4. Опис класів та програмних модулів…………………………………...</w:t>
-            </w:r>
-          </w:p>
-        </w:tc>
-        <w:tc>
-          <w:tcPr>
-            <w:tcW w:w="496" w:type="dxa"/>
-            <w:shd w:val="clear" w:color="auto" w:fill="auto"/>
-          </w:tcPr>
-          <w:p>
-            <w:pPr>
-              <w:spacing w:line="360" w:lineRule="auto"/>
-              <w:jc w:val="center"/>
-              <w:rPr>
-                <w:rStyle w:val="fontstyle01"/>
-                <w:rFonts w:ascii="Times New Roman" w:hAnsi="Times New Roman"/>
-                <w:b w:val="0"/>
-                <w:color w:val="000000"/>
-              </w:rPr>
-            </w:pPr>
-            <w:r>
-              <w:rPr>
-                <w:rStyle w:val="fontstyle01"/>
-                <w:rFonts w:ascii="Times New Roman" w:hAnsi="Times New Roman"/>
-                <w:b w:val="0"/>
-                <w:color w:val="000000"/>
-              </w:rPr>
-              <w:t>43</w:t>
-            </w:r>
-          </w:p>
-        </w:tc>
-      </w:tr>
-      <w:tr>
-        <w:tc>
-          <w:tcPr>
-            <w:tcW w:w="9074" w:type="dxa"/>
-            <w:shd w:val="clear" w:color="auto" w:fill="auto"/>
-          </w:tcPr>
-          <w:p>
-            <w:pPr>
-              <w:spacing w:line="360" w:lineRule="auto"/>
-              <w:jc w:val="both"/>
-              <w:rPr>
-                <w:rStyle w:val="fontstyle21"/>
-                <w:rFonts w:ascii="Times New Roman" w:hAnsi="Times New Roman"/>
-                <w:color w:val="000000"/>
-                <w:sz w:val="28"/>
-                <w:szCs w:val="28"/>
-              </w:rPr>
-            </w:pPr>
-            <w:r>
-              <w:rPr>
-                <w:rStyle w:val="fontstyle21"/>
-                <w:rFonts w:ascii="Times New Roman" w:hAnsi="Times New Roman"/>
-                <w:color w:val="000000"/>
-                <w:sz w:val="28"/>
-                <w:szCs w:val="28"/>
-              </w:rPr>
-              <w:t xml:space="preserve">   4.5. Методика та результати випробувань…………………………………</w:t>
-            </w:r>
-          </w:p>
-        </w:tc>
-        <w:tc>
-          <w:tcPr>
-            <w:tcW w:w="496" w:type="dxa"/>
-            <w:shd w:val="clear" w:color="auto" w:fill="auto"/>
-          </w:tcPr>
-          <w:p>
-            <w:pPr>
-              <w:spacing w:line="360" w:lineRule="auto"/>
-              <w:jc w:val="center"/>
-              <w:rPr>
-                <w:rStyle w:val="fontstyle01"/>
-                <w:rFonts w:ascii="Times New Roman" w:hAnsi="Times New Roman"/>
-                <w:b w:val="0"/>
-                <w:color w:val="000000"/>
-              </w:rPr>
-            </w:pPr>
-            <w:r>
-              <w:rPr>
-                <w:rStyle w:val="fontstyle01"/>
-                <w:rFonts w:ascii="Times New Roman" w:hAnsi="Times New Roman"/>
-                <w:b w:val="0"/>
-                <w:color w:val="000000"/>
-              </w:rPr>
-              <w:t>44</w:t>
-            </w:r>
-          </w:p>
-        </w:tc>
-      </w:tr>
-      <w:tr>
-        <w:tc>
-          <w:tcPr>
-            <w:tcW w:w="9074" w:type="dxa"/>
-            <w:shd w:val="clear" w:color="auto" w:fill="auto"/>
-          </w:tcPr>
-          <w:p>
-            <w:pPr>
-              <w:spacing w:line="360" w:lineRule="auto"/>
-              <w:jc w:val="both"/>
-              <w:rPr>
-                <w:rStyle w:val="fontstyle21"/>
-                <w:rFonts w:ascii="Times New Roman" w:hAnsi="Times New Roman"/>
-                <w:color w:val="000000"/>
-                <w:sz w:val="28"/>
-                <w:szCs w:val="28"/>
-              </w:rPr>
-            </w:pPr>
-            <w:r>
-              <w:rPr>
-                <w:rStyle w:val="fontstyle21"/>
-                <w:rFonts w:ascii="Times New Roman" w:hAnsi="Times New Roman"/>
-                <w:color w:val="000000"/>
-                <w:sz w:val="28"/>
-                <w:szCs w:val="28"/>
-              </w:rPr>
-              <w:t>ВИСНОВКИ ДО ПРАКТИЧНОЇ ЧАСТИНИ………………………………..</w:t>
-            </w:r>
-          </w:p>
-        </w:tc>
-        <w:tc>
-          <w:tcPr>
-            <w:tcW w:w="496" w:type="dxa"/>
-            <w:shd w:val="clear" w:color="auto" w:fill="auto"/>
-          </w:tcPr>
-          <w:p>
-            <w:pPr>
-              <w:spacing w:line="360" w:lineRule="auto"/>
-              <w:jc w:val="center"/>
-              <w:rPr>
-                <w:rStyle w:val="fontstyle01"/>
-                <w:rFonts w:ascii="Times New Roman" w:hAnsi="Times New Roman"/>
-                <w:b w:val="0"/>
-                <w:color w:val="000000"/>
-              </w:rPr>
-            </w:pPr>
-            <w:r>
-              <w:rPr>
-                <w:rStyle w:val="fontstyle01"/>
-                <w:rFonts w:ascii="Times New Roman" w:hAnsi="Times New Roman"/>
-                <w:b w:val="0"/>
-                <w:color w:val="000000"/>
-              </w:rPr>
-              <w:t>48</w:t>
-            </w:r>
-          </w:p>
-        </w:tc>
-      </w:tr>
-      <w:tr>
-        <w:tc>
-          <w:tcPr>
-            <w:tcW w:w="9074" w:type="dxa"/>
-            <w:shd w:val="clear" w:color="auto" w:fill="auto"/>
-          </w:tcPr>
-          <w:p>
-            <w:pPr>
-              <w:spacing w:line="360" w:lineRule="auto"/>
-              <w:jc w:val="both"/>
-              <w:rPr>
-                <w:rStyle w:val="fontstyle21"/>
-                <w:rFonts w:ascii="Times New Roman" w:hAnsi="Times New Roman"/>
-                <w:color w:val="000000"/>
-                <w:sz w:val="28"/>
-                <w:szCs w:val="28"/>
-              </w:rPr>
-            </w:pPr>
-            <w:r>
-              <w:rPr>
-                <w:rStyle w:val="fontstyle21"/>
-                <w:rFonts w:ascii="Times New Roman" w:hAnsi="Times New Roman"/>
-                <w:color w:val="000000"/>
-                <w:sz w:val="28"/>
-                <w:szCs w:val="28"/>
-              </w:rPr>
-              <w:t>ЗАГАЛЬНІ ВИСНОВКИ ДО РОБОТИ………………………………………</w:t>
-            </w:r>
-          </w:p>
-        </w:tc>
-        <w:tc>
-          <w:tcPr>
-            <w:tcW w:w="496" w:type="dxa"/>
-            <w:shd w:val="clear" w:color="auto" w:fill="auto"/>
-          </w:tcPr>
-          <w:p>
-            <w:pPr>
-              <w:spacing w:line="360" w:lineRule="auto"/>
-              <w:jc w:val="center"/>
-              <w:rPr>
-                <w:rStyle w:val="fontstyle01"/>
-                <w:rFonts w:ascii="Times New Roman" w:hAnsi="Times New Roman"/>
-                <w:b w:val="0"/>
-                <w:color w:val="000000"/>
-              </w:rPr>
-            </w:pPr>
-            <w:r>
-              <w:rPr>
-                <w:rStyle w:val="fontstyle01"/>
-                <w:rFonts w:ascii="Times New Roman" w:hAnsi="Times New Roman"/>
-                <w:b w:val="0"/>
-                <w:color w:val="000000"/>
-              </w:rPr>
-              <w:t>49</w:t>
-            </w:r>
-          </w:p>
-        </w:tc>
-      </w:tr>
-      <w:tr>
-        <w:tc>
-          <w:tcPr>
-            <w:tcW w:w="9074" w:type="dxa"/>
-            <w:shd w:val="clear" w:color="auto" w:fill="auto"/>
-          </w:tcPr>
-          <w:p>
-            <w:pPr>
-              <w:spacing w:line="360" w:lineRule="auto"/>
-              <w:jc w:val="both"/>
-              <w:rPr>
-                <w:rStyle w:val="fontstyle21"/>
-                <w:rFonts w:ascii="Times New Roman" w:hAnsi="Times New Roman"/>
-                <w:color w:val="000000"/>
-                <w:sz w:val="28"/>
-                <w:szCs w:val="28"/>
-              </w:rPr>
-            </w:pPr>
-            <w:r>
-              <w:rPr>
-                <w:rStyle w:val="fontstyle21"/>
-                <w:rFonts w:ascii="Times New Roman" w:hAnsi="Times New Roman"/>
-                <w:color w:val="000000"/>
-                <w:sz w:val="28"/>
-                <w:szCs w:val="28"/>
-              </w:rPr>
-              <w:t>ВИКОРИСТАНА ЛІТЕРАТУРА……………………………………………...</w:t>
-            </w:r>
-          </w:p>
-        </w:tc>
-        <w:tc>
-          <w:tcPr>
-            <w:tcW w:w="496" w:type="dxa"/>
-            <w:shd w:val="clear" w:color="auto" w:fill="auto"/>
-          </w:tcPr>
-          <w:p>
-            <w:pPr>
-              <w:spacing w:line="360" w:lineRule="auto"/>
-              <w:jc w:val="center"/>
-              <w:rPr>
-                <w:rStyle w:val="fontstyle01"/>
-                <w:rFonts w:ascii="Times New Roman" w:hAnsi="Times New Roman"/>
-                <w:b w:val="0"/>
-                <w:color w:val="000000"/>
-              </w:rPr>
-            </w:pPr>
-            <w:r>
-              <w:rPr>
-                <w:rStyle w:val="fontstyle01"/>
-                <w:rFonts w:ascii="Times New Roman" w:hAnsi="Times New Roman"/>
-                <w:b w:val="0"/>
-                <w:color w:val="000000"/>
-              </w:rPr>
-              <w:t>51</w:t>
-            </w:r>
-          </w:p>
-        </w:tc>
-      </w:tr>
-      <w:tr>
-        <w:tc>
-          <w:tcPr>
-            <w:tcW w:w="9074" w:type="dxa"/>
-            <w:shd w:val="clear" w:color="auto" w:fill="auto"/>
-          </w:tcPr>
-          <w:p>
-            <w:pPr>
-              <w:spacing w:line="360" w:lineRule="auto"/>
-              <w:jc w:val="both"/>
-              <w:rPr>
-                <w:rStyle w:val="fontstyle21"/>
-                <w:rFonts w:ascii="Times New Roman" w:hAnsi="Times New Roman"/>
-                <w:color w:val="000000"/>
-                <w:sz w:val="28"/>
-                <w:szCs w:val="28"/>
-              </w:rPr>
-            </w:pPr>
-            <w:r>
-              <w:rPr>
-                <w:rStyle w:val="fontstyle21"/>
-                <w:rFonts w:ascii="Times New Roman" w:hAnsi="Times New Roman"/>
-                <w:color w:val="000000"/>
-                <w:sz w:val="28"/>
-                <w:szCs w:val="28"/>
-              </w:rPr>
-              <w:t>ДОДАТКИ……………………………………………………………………...</w:t>
-            </w:r>
-          </w:p>
-        </w:tc>
-        <w:tc>
-          <w:tcPr>
-            <w:tcW w:w="496" w:type="dxa"/>
-            <w:shd w:val="clear" w:color="auto" w:fill="auto"/>
-          </w:tcPr>
-          <w:p>
-            <w:pPr>
-              <w:spacing w:line="360" w:lineRule="auto"/>
-              <w:jc w:val="center"/>
-              <w:rPr>
-                <w:rStyle w:val="fontstyle01"/>
-                <w:rFonts w:ascii="Times New Roman" w:hAnsi="Times New Roman"/>
-                <w:b w:val="0"/>
-                <w:color w:val="000000"/>
-              </w:rPr>
-            </w:pPr>
-            <w:r>
-              <w:rPr>
-                <w:rStyle w:val="fontstyle01"/>
-                <w:rFonts w:ascii="Times New Roman" w:hAnsi="Times New Roman"/>
-                <w:b w:val="0"/>
-                <w:color w:val="000000"/>
-              </w:rPr>
-              <w:t>54</w:t>
-            </w:r>
-          </w:p>
-        </w:tc>
-      </w:tr>
-      <w:tr>
-        <w:tc>
-          <w:tcPr>
-            <w:tcW w:w="9074" w:type="dxa"/>
-            <w:shd w:val="clear" w:color="auto" w:fill="auto"/>
-          </w:tcPr>
-          <w:p>
-            <w:pPr>
-              <w:spacing w:line="360" w:lineRule="auto"/>
-              <w:jc w:val="both"/>
-              <w:rPr>
-                <w:rStyle w:val="fontstyle21"/>
-                <w:rFonts w:ascii="Times New Roman" w:hAnsi="Times New Roman"/>
-                <w:color w:val="000000"/>
-                <w:sz w:val="28"/>
-                <w:szCs w:val="28"/>
-              </w:rPr>
-            </w:pPr>
-            <w:r>
-              <w:rPr>
-                <w:rStyle w:val="fontstyle21"/>
-                <w:rFonts w:ascii="Times New Roman" w:hAnsi="Times New Roman"/>
-                <w:color w:val="000000"/>
-                <w:sz w:val="28"/>
-                <w:szCs w:val="28"/>
-              </w:rPr>
-              <w:t xml:space="preserve">   Додаток А…………………………………………………………………….</w:t>
-            </w:r>
-          </w:p>
-        </w:tc>
-        <w:tc>
-          <w:tcPr>
-            <w:tcW w:w="496" w:type="dxa"/>
-            <w:shd w:val="clear" w:color="auto" w:fill="auto"/>
-          </w:tcPr>
-          <w:p>
-            <w:pPr>
-              <w:spacing w:line="360" w:lineRule="auto"/>
-              <w:jc w:val="center"/>
-              <w:rPr>
-                <w:rStyle w:val="fontstyle01"/>
-                <w:rFonts w:ascii="Times New Roman" w:hAnsi="Times New Roman"/>
-                <w:b w:val="0"/>
-                <w:color w:val="000000"/>
-              </w:rPr>
-            </w:pPr>
-            <w:r>
-              <w:rPr>
-                <w:rStyle w:val="fontstyle01"/>
-                <w:rFonts w:ascii="Times New Roman" w:hAnsi="Times New Roman"/>
-                <w:b w:val="0"/>
-                <w:color w:val="000000"/>
-              </w:rPr>
-              <w:t>54</w:t>
-            </w:r>
-          </w:p>
-        </w:tc>
-      </w:tr>
-      <w:tr>
-        <w:tc>
-          <w:tcPr>
-            <w:tcW w:w="9074" w:type="dxa"/>
-            <w:shd w:val="clear" w:color="auto" w:fill="auto"/>
-          </w:tcPr>
-          <w:p>
-            <w:pPr>
-              <w:spacing w:line="360" w:lineRule="auto"/>
-              <w:jc w:val="both"/>
-              <w:rPr>
-                <w:rStyle w:val="fontstyle21"/>
-                <w:rFonts w:ascii="Times New Roman" w:hAnsi="Times New Roman"/>
-                <w:color w:val="000000"/>
-                <w:sz w:val="28"/>
-                <w:szCs w:val="28"/>
-              </w:rPr>
-            </w:pPr>
-            <w:r>
-              <w:rPr>
-                <w:rStyle w:val="fontstyle21"/>
-                <w:rFonts w:ascii="Times New Roman" w:hAnsi="Times New Roman"/>
-                <w:color w:val="000000"/>
-                <w:sz w:val="28"/>
-                <w:szCs w:val="28"/>
-              </w:rPr>
               <w:t xml:space="preserve">   Код програми………………………………………………………………...</w:t>
             </w:r>
           </w:p>
@@ -2906,6 +3129,7 @@
                 <w:rFonts w:ascii="Times New Roman" w:hAnsi="Times New Roman"/>
                 <w:b w:val="0"/>
                 <w:color w:val="000000"/>
+                <w:lang w:val="en-US"/>
               </w:rPr>
             </w:pPr>
             <w:r>
@@ -2914,8 +3138,15 @@
                 <w:rFonts w:ascii="Times New Roman" w:hAnsi="Times New Roman"/>
                 <w:b w:val="0"/>
                 <w:color w:val="000000"/>
-              </w:rPr>
-              <w:t>54</w:t>
+                <w:lang w:val="en-US"/>
+              </w:rPr>
+              <w:t>3</w:t>
+            </w:r>
+            <w:r>
+              <w:rPr>
+                <w:rStyle w:val="fontstyle01"/>
+              </w:rPr>
+              <w:t>7</w:t>
             </w:r>
           </w:p>
         </w:tc>
@@ -4224,6 +4455,30 @@
     <w:p>
       <w:pPr>
         <w:spacing w:line="360" w:lineRule="auto"/>
+        <w:ind w:firstLine="708"/>
+        <w:jc w:val="both"/>
+        <w:rPr>
+          <w:color w:val="000000"/>
+          <w:sz w:val="28"/>
+          <w:szCs w:val="28"/>
+        </w:rPr>
+      </w:pPr>
+    </w:p>
+    <w:p>
+      <w:pPr>
+        <w:spacing w:line="360" w:lineRule="auto"/>
+        <w:ind w:firstLine="708"/>
+        <w:jc w:val="both"/>
+        <w:rPr>
+          <w:color w:val="000000"/>
+          <w:sz w:val="28"/>
+          <w:szCs w:val="28"/>
+        </w:rPr>
+      </w:pPr>
+    </w:p>
+    <w:p>
+      <w:pPr>
+        <w:spacing w:line="360" w:lineRule="auto"/>
         <w:jc w:val="center"/>
         <w:rPr>
           <w:rStyle w:val="fontstyle01"/>
@@ -4237,6 +4492,7 @@
           <w:rFonts w:ascii="Times New Roman" w:hAnsi="Times New Roman"/>
           <w:color w:val="000000"/>
         </w:rPr>
+        <w:lastRenderedPageBreak/>
         <w:t>1.2. Призначення розробки</w:t>
       </w:r>
     </w:p>
@@ -4261,7 +4517,6 @@
           <w:sz w:val="28"/>
           <w:szCs w:val="28"/>
         </w:rPr>
-        <w:lastRenderedPageBreak/>
         <w:t xml:space="preserve">Програма-конструктор, розроблена в даній роботі, дозволяє як </w:t>
       </w:r>
       <w:r>
@@ -4739,7 +4994,7 @@
           <w:sz w:val="28"/>
           <w:szCs w:val="28"/>
         </w:rPr>
-        <w:t xml:space="preserve">. Завдяки використанню сучасного візуального інтерфейсу покращується досвід використання програми користувачем, а також вирішуються базові проблеми такі як масштабування вікон на дисплеях різноманітної роздільної здатності. Вагомою відмінністю розробленого ПЗ щодо відкритих аналогів також є можливість вибору діалогів у черзі виконання процесу інсталяції, а ще використання з наперед </w:t>
+        <w:t xml:space="preserve">. Завдяки використанню сучасного візуального інтерфейсу покращується досвід використання програми користувачем, а також вирішуються базові проблеми такі як масштабування вікон на дисплеях різноманітної роздільної здатності. Вагомою відмінністю розробленого ПЗ щодо відкритих аналогів також є можливість вибору </w:t>
       </w:r>
       <w:r>
         <w:rPr>
@@ -4750,7 +5005,7 @@
           <w:szCs w:val="28"/>
         </w:rPr>
         <w:lastRenderedPageBreak/>
-        <w:t>визначеного набору заготовлених діалогів що відсутні в базовому</w:t>
+        <w:t>діалогів у черзі виконання процесу інсталяції, а ще використання з наперед визначеного набору заготовлених діалогів що відсутні в базовому</w:t>
       </w:r>
       <w:r>
         <w:rPr>
@@ -17435,7 +17690,7 @@
             <v:path o:extrusionok="f" gradientshapeok="t" o:connecttype="rect"/>
             <o:lock v:ext="edit" aspectratio="t"/>
           </v:shapetype>
-          <v:shape id="_x0000_i1043" type="#_x0000_t75" style="width:255pt;height:308.4pt">
+          <v:shape id="_x0000_i1043" type="#_x0000_t75" style="width:255pt;height:309pt">
             <v:imagedata r:id="rId8" o:title="" croptop="5634f" cropbottom="94f" cropleft="6188f" cropright="9942f"/>
           </v:shape>
         </w:pict>
@@ -18414,7 +18669,7 @@
           <w:szCs w:val="28"/>
         </w:rPr>
         <w:pict w14:anchorId="115916B0">
-          <v:shape id="Picture 5" o:spid="_x0000_i1052" type="#_x0000_t75" style="width:6in;height:243.6pt;visibility:visible;mso-wrap-style:square" o:bordertopcolor="#4472c4" o:borderleftcolor="#4472c4" o:borderbottomcolor="#4472c4" o:borderrightcolor="#4472c4">
+          <v:shape id="Picture 5" o:spid="_x0000_i1052" type="#_x0000_t75" style="width:6in;height:243pt;visibility:visible;mso-wrap-style:square" o:bordertopcolor="#4472c4" o:borderleftcolor="#4472c4" o:borderbottomcolor="#4472c4" o:borderrightcolor="#4472c4">
             <v:imagedata r:id="rId9" o:title=""/>
             <w10:bordertop type="single" width="6"/>
             <w10:borderleft type="single" width="6"/>
@@ -18541,7 +18796,7 @@
           <w:szCs w:val="28"/>
         </w:rPr>
         <w:pict w14:anchorId="7D3A8477">
-          <v:shape id="Picture 3" o:spid="_x0000_i1062" type="#_x0000_t75" style="width:6in;height:118.2pt;visibility:visible;mso-wrap-style:square" o:bordertopcolor="#4472c4" o:borderleftcolor="#4472c4" o:borderbottomcolor="#4472c4" o:borderrightcolor="#4472c4">
+          <v:shape id="Picture 3" o:spid="_x0000_i1062" type="#_x0000_t75" style="width:6in;height:118.5pt;visibility:visible;mso-wrap-style:square" o:bordertopcolor="#4472c4" o:borderleftcolor="#4472c4" o:borderbottomcolor="#4472c4" o:borderrightcolor="#4472c4">
             <v:imagedata r:id="rId11" o:title=""/>
             <w10:bordertop type="single" width="6"/>
             <w10:borderleft type="single" width="6"/>
@@ -19132,7 +19387,7 @@
       </w:pPr>
       <w:r>
         <w:pict w14:anchorId="30BDB169">
-          <v:shape id="_x0000_i1066" type="#_x0000_t75" style="width:128.4pt;height:243pt">
+          <v:shape id="_x0000_i1066" type="#_x0000_t75" style="width:129pt;height:243pt">
             <v:imagedata r:id="rId12" o:title=""/>
           </v:shape>
         </w:pict>

</xml_diff>